<commit_message>
Сontrol files were replaced (the old ones were in English, the new ones in Danish)
- Replaced control files with Danish versions
- Fixed timeout issue when reading control files
</commit_message>
<xml_diff>
--- a/eform-client/cypress/fixtures/2021-11-01T00_00_00.000Z_2022-04-01T00_00_00.000Z_report.docx
+++ b/eform-client/cypress/fixtures/2021-11-01T00_00_00.000Z_2022-04-01T00_00_00.000Z_report.docx
@@ -195,61 +195,61 @@
     </w:p>
     <w:p>
       <w:r>
+        <w:rPr>
+          <w:sz w:val="14"/>
+        </w:rPr>
+        <w:t xml:space="preserve">Hvis der ikke er fast overdækning på en gyllebeholder, skal der etableres flydelag på gylleoverfladen. </w:t>
+      </w:r>
+      <w:r>
         <w:br/>
       </w:r>
       <w:r>
-        <w:rPr>
-          <w:sz w:val="14"/>
-        </w:rPr>
-        <w:t xml:space="preserve">If there is no fixed cover on a slurry tank, floating layers must be established on the slurry surface.</w:t>
-      </w:r>
-      <w:r>
         <w:br/>
       </w:r>
       <w:r>
+        <w:rPr>
+          <w:sz w:val="14"/>
+        </w:rPr>
+        <w:t xml:space="preserve">Det skal altid sikres, at der er et tæt flydelag. Flydelaget begrænser ammoniakfordampningen, hvilket giver en bedre gødningsværdi i gyllen.</w:t>
+      </w:r>
+      <w:r>
         <w:br/>
       </w:r>
       <w:r>
-        <w:rPr>
-          <w:sz w:val="14"/>
-        </w:rPr>
-        <w:t xml:space="preserve">It must always be ensured that there is a tight floating layer. The floating layer limits the ammonia evaporation, which gives a better fertilizer value in the manure.</w:t>
-      </w:r>
-      <w:r>
         <w:br/>
       </w:r>
       <w:r>
+        <w:rPr>
+          <w:sz w:val="14"/>
+        </w:rPr>
+        <w:t xml:space="preserve">Flydelaget skal dække hele beholderens overflade, dog må der gerne være en brudflade op til 3 m2 ved det dykkede indløb. </w:t>
+      </w:r>
+      <w:r>
         <w:br/>
       </w:r>
       <w:r>
-        <w:rPr>
-          <w:sz w:val="14"/>
-        </w:rPr>
-        <w:t xml:space="preserve">The floating layer must cover the entire surface of the container, however, there may be a breaking surface up to 3 m2 at the submerged inlet.</w:t>
-      </w:r>
-      <w:r>
         <w:br/>
       </w:r>
       <w:r>
+        <w:rPr>
+          <w:sz w:val="14"/>
+        </w:rPr>
+        <w:t xml:space="preserve">Flydelaget kan etableres med en fast gødning eller fx snittet halm.</w:t>
+      </w:r>
+      <w:r>
         <w:br/>
       </w:r>
       <w:r>
-        <w:rPr>
-          <w:sz w:val="14"/>
-        </w:rPr>
-        <w:t xml:space="preserve">The floating layer can be established with a solid fertilizer or, for example, cut straw.</w:t>
-      </w:r>
-      <w:r>
         <w:br/>
       </w:r>
       <w:r>
+        <w:rPr>
+          <w:sz w:val="14"/>
+        </w:rPr>
+        <w:t xml:space="preserve">Hvis kommunen konstaterer mangelfuldt flydelag ved to tilsyn indenfor 3 år, skal overdækning påbydes, undtagen i særlige tilfælde, hvis kommunen ud fra en konkret vurdering finder, at overtrædelsen er undskyldelig.</w:t>
+      </w:r>
+      <w:r>
         <w:br/>
-      </w:r>
-      <w:r>
-        <w:rPr>
-          <w:sz w:val="14"/>
-        </w:rPr>
-        <w:t xml:space="preserve">If the municipality finds a defective floating layer during two inspections within 3 years, cover must be imposed, except in special cases if the municipality, based on a specific assessment, finds that the violation is excusable.</w:t>
       </w:r>
     </w:p>
     <w:tbl>
@@ -299,7 +299,7 @@
                 <w:sz w:val="14"/>
                 <w:shd w:val="clear" w:fill="F5F5F5"/>
               </w:rPr>
-              <w:t xml:space="preserve">Property</w:t>
+              <w:t xml:space="preserve">Ejendom</w:t>
             </w:r>
           </w:p>
         </w:tc>
@@ -315,7 +315,7 @@
                 <w:sz w:val="14"/>
                 <w:shd w:val="clear" w:fill="F5F5F5"/>
               </w:rPr>
-              <w:t xml:space="preserve">Created At</w:t>
+              <w:t xml:space="preserve">Dato</w:t>
             </w:r>
           </w:p>
         </w:tc>
@@ -331,7 +331,7 @@
                 <w:sz w:val="14"/>
                 <w:shd w:val="clear" w:fill="F5F5F5"/>
               </w:rPr>
-              <w:t xml:space="preserve">Done By</w:t>
+              <w:t xml:space="preserve">Udført af</w:t>
             </w:r>
           </w:p>
         </w:tc>
@@ -347,7 +347,7 @@
                 <w:sz w:val="14"/>
                 <w:shd w:val="clear" w:fill="F5F5F5"/>
               </w:rPr>
-              <w:t xml:space="preserve">Item name</w:t>
+              <w:t xml:space="preserve">Område</w:t>
             </w:r>
           </w:p>
         </w:tc>
@@ -363,7 +363,7 @@
                 <w:sz w:val="14"/>
                 <w:shd w:val="clear" w:fill="F5F5F5"/>
               </w:rPr>
-              <w:t xml:space="preserve">Floating layer OK</w:t>
+              <w:t xml:space="preserve">Flydelag OK</w:t>
             </w:r>
           </w:p>
         </w:tc>
@@ -379,7 +379,7 @@
                 <w:sz w:val="14"/>
                 <w:shd w:val="clear" w:fill="F5F5F5"/>
               </w:rPr>
-              <w:t xml:space="preserve">Select reason for lack of floating layer</w:t>
+              <w:t xml:space="preserve">Vælg årsag til manglende flydelag</w:t>
             </w:r>
           </w:p>
         </w:tc>
@@ -395,7 +395,7 @@
                 <w:sz w:val="14"/>
                 <w:shd w:val="clear" w:fill="F5F5F5"/>
               </w:rPr>
-              <w:t xml:space="preserve">Comment</w:t>
+              <w:t xml:space="preserve">Kommentar</w:t>
             </w:r>
           </w:p>
         </w:tc>
@@ -426,7 +426,7 @@
               <w:rPr>
                 <w:sz w:val="14"/>
               </w:rPr>
-              <w:t xml:space="preserve">Tjørntved</w:t>
+              <w:t xml:space="preserve">Farm 1</w:t>
             </w:r>
           </w:p>
         </w:tc>
@@ -465,7 +465,7 @@
               <w:rPr>
                 <w:sz w:val="14"/>
               </w:rPr>
-              <w:t xml:space="preserve">G1: Floating layer</w:t>
+              <w:t xml:space="preserve">G1: Flydelag</w:t>
             </w:r>
           </w:p>
         </w:tc>
@@ -521,7 +521,7 @@
               <w:rPr>
                 <w:sz w:val="14"/>
               </w:rPr>
-              <w:t xml:space="preserve">Tjørntved</w:t>
+              <w:t xml:space="preserve">Farm 1</w:t>
             </w:r>
           </w:p>
         </w:tc>
@@ -560,7 +560,7 @@
               <w:rPr>
                 <w:sz w:val="14"/>
               </w:rPr>
-              <w:t xml:space="preserve">G2: Floating layer</w:t>
+              <w:t xml:space="preserve">G2: Flydelag</w:t>
             </w:r>
           </w:p>
         </w:tc>
@@ -655,7 +655,7 @@
               <w:rPr>
                 <w:sz w:val="14"/>
               </w:rPr>
-              <w:t xml:space="preserve">G1: Floating layer</w:t>
+              <w:t xml:space="preserve">G1: Flydelag</w:t>
             </w:r>
           </w:p>
         </w:tc>
@@ -674,7 +674,7 @@
               <w:rPr>
                 <w:sz w:val="14"/>
               </w:rPr>
-              <w:t xml:space="preserve">Slurry tank empty</w:t>
+              <w:t xml:space="preserve">Beholder tom</w:t>
             </w:r>
           </w:p>
         </w:tc>
@@ -750,7 +750,7 @@
               <w:rPr>
                 <w:sz w:val="14"/>
               </w:rPr>
-              <w:t xml:space="preserve">G2: Floating layer</w:t>
+              <w:t xml:space="preserve">G2: Flydelag</w:t>
             </w:r>
           </w:p>
         </w:tc>
@@ -769,7 +769,7 @@
               <w:rPr>
                 <w:sz w:val="14"/>
               </w:rPr>
-              <w:t xml:space="preserve">Slurry tank empty</w:t>
+              <w:t xml:space="preserve">Beholder tom</w:t>
             </w:r>
           </w:p>
         </w:tc>
@@ -845,7 +845,7 @@
               <w:rPr>
                 <w:sz w:val="14"/>
               </w:rPr>
-              <w:t xml:space="preserve">G3: Floating layer</w:t>
+              <w:t xml:space="preserve">G3: Flydelag</w:t>
             </w:r>
           </w:p>
         </w:tc>
@@ -901,7 +901,7 @@
               <w:rPr>
                 <w:sz w:val="14"/>
               </w:rPr>
-              <w:t xml:space="preserve">Tjørntved</w:t>
+              <w:t xml:space="preserve">Farm 1</w:t>
             </w:r>
           </w:p>
         </w:tc>
@@ -940,7 +940,7 @@
               <w:rPr>
                 <w:sz w:val="14"/>
               </w:rPr>
-              <w:t xml:space="preserve">G1: Floating layer</w:t>
+              <w:t xml:space="preserve">G1: Flydelag</w:t>
             </w:r>
           </w:p>
         </w:tc>
@@ -989,7 +989,7 @@
               <w:rPr>
                 <w:sz w:val="14"/>
               </w:rPr>
-              <w:t xml:space="preserve">Tjørntved</w:t>
+              <w:t xml:space="preserve">Farm 1</w:t>
             </w:r>
           </w:p>
         </w:tc>
@@ -1028,7 +1028,7 @@
               <w:rPr>
                 <w:sz w:val="14"/>
               </w:rPr>
-              <w:t xml:space="preserve">G1: Floating layer</w:t>
+              <w:t xml:space="preserve">G1: Flydelag</w:t>
             </w:r>
           </w:p>
         </w:tc>
@@ -1084,7 +1084,7 @@
               <w:rPr>
                 <w:sz w:val="14"/>
               </w:rPr>
-              <w:t xml:space="preserve">Tjørntved</w:t>
+              <w:t xml:space="preserve">Farm 1</w:t>
             </w:r>
           </w:p>
         </w:tc>
@@ -1123,7 +1123,7 @@
               <w:rPr>
                 <w:sz w:val="14"/>
               </w:rPr>
-              <w:t xml:space="preserve">G2: Floating layer</w:t>
+              <w:t xml:space="preserve">G2: Flydelag</w:t>
             </w:r>
           </w:p>
         </w:tc>
@@ -1170,7 +1170,7 @@
         <w:rPr>
           <w:sz w:val="14"/>
         </w:rPr>
-        <w:t xml:space="preserve">Id: 83; G1: Floating layer</w:t>
+        <w:t xml:space="preserve">Id: 83; G1: Flydelag</w:t>
       </w:r>
     </w:p>
     <w:p>
@@ -1180,7 +1180,7 @@
         </w:rPr>
         <w:t xml:space="preserve">Position:</w:t>
       </w:r>
-      <w:hyperlink w:history="true" r:id="Rfe1cb9a6f6344694">
+      <w:hyperlink w:history="true" r:id="R526a6ac413a34dfe">
         <w:r>
           <w:rPr>
             <w:rStyle w:val="Hyperlink"/>
@@ -1201,7 +1201,7 @@
         <w:rPr>
           <w:sz w:val="14"/>
         </w:rPr>
-        <w:t xml:space="preserve">Id: 85; G2: Floating layer</w:t>
+        <w:t xml:space="preserve">Id: 85; G2: Flydelag</w:t>
       </w:r>
     </w:p>
     <w:p>
@@ -1211,7 +1211,7 @@
         </w:rPr>
         <w:t xml:space="preserve">Position:</w:t>
       </w:r>
-      <w:hyperlink w:history="true" r:id="Rff69db91c2c04bd5">
+      <w:hyperlink w:history="true" r:id="R973ca6b3d7f74b95">
         <w:r>
           <w:rPr>
             <w:rStyle w:val="Hyperlink"/>
@@ -1232,7 +1232,7 @@
         <w:rPr>
           <w:sz w:val="14"/>
         </w:rPr>
-        <w:t xml:space="preserve">Id: 93; G3: Floating layer</w:t>
+        <w:t xml:space="preserve">Id: 93; G3: Flydelag</w:t>
       </w:r>
     </w:p>
     <w:p>
@@ -1242,7 +1242,7 @@
         </w:rPr>
         <w:t xml:space="preserve">Position:</w:t>
       </w:r>
-      <w:hyperlink w:history="true" r:id="R8b80a7d2e5fa42f2">
+      <w:hyperlink w:history="true" r:id="R973b4c2f23b94168">
         <w:r>
           <w:rPr>
             <w:rStyle w:val="Hyperlink"/>
@@ -1263,7 +1263,7 @@
         <w:rPr>
           <w:sz w:val="14"/>
         </w:rPr>
-        <w:t xml:space="preserve">Id: 1774; G1: Floating layer</w:t>
+        <w:t xml:space="preserve">Id: 1774; G1: Flydelag</w:t>
       </w:r>
     </w:p>
     <w:p>
@@ -1273,7 +1273,7 @@
         </w:rPr>
         <w:t xml:space="preserve">Position:</w:t>
       </w:r>
-      <w:hyperlink w:history="true" r:id="Re18d793fd04445d4">
+      <w:hyperlink w:history="true" r:id="R6d5ba92dd8a24cf0">
         <w:r>
           <w:rPr>
             <w:rStyle w:val="Hyperlink"/>
@@ -1294,7 +1294,7 @@
         <w:rPr>
           <w:sz w:val="14"/>
         </w:rPr>
-        <w:t xml:space="preserve">Id: 1775; G2: Floating layer</w:t>
+        <w:t xml:space="preserve">Id: 1775; G2: Flydelag</w:t>
       </w:r>
     </w:p>
     <w:p>
@@ -1304,7 +1304,7 @@
         </w:rPr>
         <w:t xml:space="preserve">Position:</w:t>
       </w:r>
-      <w:hyperlink w:history="true" r:id="Rba7ac323a6bb48ad">
+      <w:hyperlink w:history="true" r:id="Rb3ba80d444054c44">
         <w:r>
           <w:rPr>
             <w:rStyle w:val="Hyperlink"/>
@@ -1327,7 +1327,7 @@
         <w:rPr>
           <w:sz w:val="14"/>
         </w:rPr>
-        <w:t xml:space="preserve">Take pictures of the feed package leaflets.</w:t>
+        <w:t xml:space="preserve">Tag billeder af foderindlægssedlerne.</w:t>
       </w:r>
     </w:p>
     <w:tbl>
@@ -1375,7 +1375,7 @@
                 <w:sz w:val="14"/>
                 <w:shd w:val="clear" w:fill="F5F5F5"/>
               </w:rPr>
-              <w:t xml:space="preserve">Property</w:t>
+              <w:t xml:space="preserve">Ejendom</w:t>
             </w:r>
           </w:p>
         </w:tc>
@@ -1391,7 +1391,7 @@
                 <w:sz w:val="14"/>
                 <w:shd w:val="clear" w:fill="F5F5F5"/>
               </w:rPr>
-              <w:t xml:space="preserve">Created At</w:t>
+              <w:t xml:space="preserve">Dato</w:t>
             </w:r>
           </w:p>
         </w:tc>
@@ -1407,7 +1407,7 @@
                 <w:sz w:val="14"/>
                 <w:shd w:val="clear" w:fill="F5F5F5"/>
               </w:rPr>
-              <w:t xml:space="preserve">Done By</w:t>
+              <w:t xml:space="preserve">Udført af</w:t>
             </w:r>
           </w:p>
         </w:tc>
@@ -1423,7 +1423,7 @@
                 <w:sz w:val="14"/>
                 <w:shd w:val="clear" w:fill="F5F5F5"/>
               </w:rPr>
-              <w:t xml:space="preserve">Item name</w:t>
+              <w:t xml:space="preserve">Område</w:t>
             </w:r>
           </w:p>
         </w:tc>
@@ -1439,7 +1439,7 @@
                 <w:sz w:val="14"/>
                 <w:shd w:val="clear" w:fill="F5F5F5"/>
               </w:rPr>
-              <w:t xml:space="preserve">Comment</w:t>
+              <w:t xml:space="preserve">Kommentar</w:t>
             </w:r>
           </w:p>
         </w:tc>
@@ -1470,7 +1470,7 @@
               <w:rPr>
                 <w:sz w:val="14"/>
               </w:rPr>
-              <w:t xml:space="preserve">Tjørntved</w:t>
+              <w:t xml:space="preserve">Farm 1</w:t>
             </w:r>
           </w:p>
         </w:tc>
@@ -1546,7 +1546,7 @@
               <w:rPr>
                 <w:sz w:val="14"/>
               </w:rPr>
-              <w:t xml:space="preserve">Tjørntved</w:t>
+              <w:t xml:space="preserve">Farm 1</w:t>
             </w:r>
           </w:p>
         </w:tc>
@@ -1622,7 +1622,7 @@
               <w:rPr>
                 <w:sz w:val="14"/>
               </w:rPr>
-              <w:t xml:space="preserve">Tjørntved</w:t>
+              <w:t xml:space="preserve">Farm 1</w:t>
             </w:r>
           </w:p>
         </w:tc>
@@ -1698,7 +1698,7 @@
               <w:rPr>
                 <w:sz w:val="14"/>
               </w:rPr>
-              <w:t xml:space="preserve">Tjørntved</w:t>
+              <w:t xml:space="preserve">Farm 1</w:t>
             </w:r>
           </w:p>
         </w:tc>
@@ -1774,7 +1774,7 @@
               <w:rPr>
                 <w:sz w:val="14"/>
               </w:rPr>
-              <w:t xml:space="preserve">Tjørntved</w:t>
+              <w:t xml:space="preserve">Farm 1</w:t>
             </w:r>
           </w:p>
         </w:tc>
@@ -1850,7 +1850,7 @@
               <w:rPr>
                 <w:sz w:val="14"/>
               </w:rPr>
-              <w:t xml:space="preserve">Tjørntved</w:t>
+              <w:t xml:space="preserve">Farm 1</w:t>
             </w:r>
           </w:p>
         </w:tc>
@@ -1926,7 +1926,7 @@
               <w:rPr>
                 <w:sz w:val="14"/>
               </w:rPr>
-              <w:t xml:space="preserve">Tjørntved</w:t>
+              <w:t xml:space="preserve">Farm 1</w:t>
             </w:r>
           </w:p>
         </w:tc>
@@ -2002,7 +2002,7 @@
               <w:rPr>
                 <w:sz w:val="14"/>
               </w:rPr>
-              <w:t xml:space="preserve">Tjørntved</w:t>
+              <w:t xml:space="preserve">Farm 1</w:t>
             </w:r>
           </w:p>
         </w:tc>
@@ -2078,7 +2078,7 @@
               <w:rPr>
                 <w:sz w:val="14"/>
               </w:rPr>
-              <w:t xml:space="preserve">Tjørntved</w:t>
+              <w:t xml:space="preserve">Farm 1</w:t>
             </w:r>
           </w:p>
         </w:tc>
@@ -2154,7 +2154,7 @@
               <w:rPr>
                 <w:sz w:val="14"/>
               </w:rPr>
-              <w:t xml:space="preserve">Tjørntved</w:t>
+              <w:t xml:space="preserve">Farm 1</w:t>
             </w:r>
           </w:p>
         </w:tc>
@@ -2230,7 +2230,7 @@
               <w:rPr>
                 <w:sz w:val="14"/>
               </w:rPr>
-              <w:t xml:space="preserve">Tjørntved</w:t>
+              <w:t xml:space="preserve">Farm 1</w:t>
             </w:r>
           </w:p>
         </w:tc>
@@ -2306,7 +2306,7 @@
               <w:rPr>
                 <w:sz w:val="14"/>
               </w:rPr>
-              <w:t xml:space="preserve">Tjørntved</w:t>
+              <w:t xml:space="preserve">Farm 1</w:t>
             </w:r>
           </w:p>
         </w:tc>
@@ -2382,7 +2382,7 @@
               <w:rPr>
                 <w:sz w:val="14"/>
               </w:rPr>
-              <w:t xml:space="preserve">Tjørntved</w:t>
+              <w:t xml:space="preserve">Farm 1</w:t>
             </w:r>
           </w:p>
         </w:tc>
@@ -2458,7 +2458,7 @@
               <w:rPr>
                 <w:sz w:val="14"/>
               </w:rPr>
-              <w:t xml:space="preserve">Tjørntved</w:t>
+              <w:t xml:space="preserve">Farm 1</w:t>
             </w:r>
           </w:p>
         </w:tc>
@@ -2534,7 +2534,7 @@
               <w:rPr>
                 <w:sz w:val="14"/>
               </w:rPr>
-              <w:t xml:space="preserve">Tjørntved</w:t>
+              <w:t xml:space="preserve">Farm 1</w:t>
             </w:r>
           </w:p>
         </w:tc>
@@ -2618,7 +2618,7 @@
               <w:rPr>
                 <w:sz w:val="14"/>
               </w:rPr>
-              <w:t xml:space="preserve">Tjørntved</w:t>
+              <w:t xml:space="preserve">Farm 1</w:t>
             </w:r>
           </w:p>
         </w:tc>
@@ -2694,7 +2694,7 @@
               <w:rPr>
                 <w:sz w:val="14"/>
               </w:rPr>
-              <w:t xml:space="preserve">Tjørntved</w:t>
+              <w:t xml:space="preserve">Farm 1</w:t>
             </w:r>
           </w:p>
         </w:tc>
@@ -2770,7 +2770,7 @@
               <w:rPr>
                 <w:sz w:val="14"/>
               </w:rPr>
-              <w:t xml:space="preserve">Tjørntved</w:t>
+              <w:t xml:space="preserve">Farm 1</w:t>
             </w:r>
           </w:p>
         </w:tc>
@@ -2846,7 +2846,7 @@
               <w:rPr>
                 <w:sz w:val="14"/>
               </w:rPr>
-              <w:t xml:space="preserve">Tjørntved</w:t>
+              <w:t xml:space="preserve">Farm 1</w:t>
             </w:r>
           </w:p>
         </w:tc>
@@ -2922,7 +2922,7 @@
               <w:rPr>
                 <w:sz w:val="14"/>
               </w:rPr>
-              <w:t xml:space="preserve">Tjørntved</w:t>
+              <w:t xml:space="preserve">Farm 1</w:t>
             </w:r>
           </w:p>
         </w:tc>
@@ -2998,7 +2998,7 @@
               <w:rPr>
                 <w:sz w:val="14"/>
               </w:rPr>
-              <w:t xml:space="preserve">Tjørntved</w:t>
+              <w:t xml:space="preserve">Farm 1</w:t>
             </w:r>
           </w:p>
         </w:tc>
@@ -3074,7 +3074,7 @@
               <w:rPr>
                 <w:sz w:val="14"/>
               </w:rPr>
-              <w:t xml:space="preserve">Tjørntved</w:t>
+              <w:t xml:space="preserve">Farm 1</w:t>
             </w:r>
           </w:p>
         </w:tc>
@@ -3302,7 +3302,7 @@
               <w:rPr>
                 <w:sz w:val="14"/>
               </w:rPr>
-              <w:t xml:space="preserve">Tjørntved</w:t>
+              <w:t xml:space="preserve">Farm 1</w:t>
             </w:r>
           </w:p>
         </w:tc>
@@ -3454,7 +3454,7 @@
               <w:rPr>
                 <w:sz w:val="14"/>
               </w:rPr>
-              <w:t xml:space="preserve">Tjørntved</w:t>
+              <w:t xml:space="preserve">Farm 1</w:t>
             </w:r>
           </w:p>
         </w:tc>
@@ -3530,7 +3530,7 @@
               <w:rPr>
                 <w:sz w:val="14"/>
               </w:rPr>
-              <w:t xml:space="preserve">Tjørntved</w:t>
+              <w:t xml:space="preserve">Farm 1</w:t>
             </w:r>
           </w:p>
         </w:tc>
@@ -3606,7 +3606,7 @@
               <w:rPr>
                 <w:sz w:val="14"/>
               </w:rPr>
-              <w:t xml:space="preserve">Tjørntved</w:t>
+              <w:t xml:space="preserve">Farm 1</w:t>
             </w:r>
           </w:p>
         </w:tc>
@@ -3697,7 +3697,7 @@
         </w:rPr>
         <w:t xml:space="preserve">Position:</w:t>
       </w:r>
-      <w:hyperlink w:history="true" r:id="Rbad19d3c9a4a4c04">
+      <w:hyperlink w:history="true" r:id="Rc3f02fb34f8c4f46">
         <w:r>
           <w:rPr>
             <w:rStyle w:val="Hyperlink"/>
@@ -3728,7 +3728,7 @@
         </w:rPr>
         <w:t xml:space="preserve">Position:</w:t>
       </w:r>
-      <w:hyperlink w:history="true" r:id="R4aae5753c2b64043">
+      <w:hyperlink w:history="true" r:id="R92b858f74bab42ef">
         <w:r>
           <w:rPr>
             <w:rStyle w:val="Hyperlink"/>
@@ -3759,7 +3759,7 @@
         </w:rPr>
         <w:t xml:space="preserve">Position:</w:t>
       </w:r>
-      <w:hyperlink w:history="true" r:id="Rd75436dcc9214f31">
+      <w:hyperlink w:history="true" r:id="R24c4d634664144f3">
         <w:r>
           <w:rPr>
             <w:rStyle w:val="Hyperlink"/>
@@ -3790,7 +3790,7 @@
         </w:rPr>
         <w:t xml:space="preserve">Position:</w:t>
       </w:r>
-      <w:hyperlink w:history="true" r:id="Re729545dbd5149c5">
+      <w:hyperlink w:history="true" r:id="Rc701b81ffadf4c2e">
         <w:r>
           <w:rPr>
             <w:rStyle w:val="Hyperlink"/>
@@ -3821,7 +3821,7 @@
         </w:rPr>
         <w:t xml:space="preserve">Position:</w:t>
       </w:r>
-      <w:hyperlink w:history="true" r:id="Rd25060d42b554b4f">
+      <w:hyperlink w:history="true" r:id="R66c16c89ad894198">
         <w:r>
           <w:rPr>
             <w:rStyle w:val="Hyperlink"/>
@@ -3852,7 +3852,7 @@
         </w:rPr>
         <w:t xml:space="preserve">Position:</w:t>
       </w:r>
-      <w:hyperlink w:history="true" r:id="Rdf30e2d1a6d74415">
+      <w:hyperlink w:history="true" r:id="R39921a8d68c74186">
         <w:r>
           <w:rPr>
             <w:rStyle w:val="Hyperlink"/>
@@ -3883,7 +3883,7 @@
         </w:rPr>
         <w:t xml:space="preserve">Position:</w:t>
       </w:r>
-      <w:hyperlink w:history="true" r:id="R7ed5b7dfb8664a50">
+      <w:hyperlink w:history="true" r:id="R7a6027a823364944">
         <w:r>
           <w:rPr>
             <w:rStyle w:val="Hyperlink"/>
@@ -3914,7 +3914,7 @@
         </w:rPr>
         <w:t xml:space="preserve">Position:</w:t>
       </w:r>
-      <w:hyperlink w:history="true" r:id="R0b1c662ee9fa4d16">
+      <w:hyperlink w:history="true" r:id="R380904a619ab4165">
         <w:r>
           <w:rPr>
             <w:rStyle w:val="Hyperlink"/>
@@ -3945,7 +3945,7 @@
         </w:rPr>
         <w:t xml:space="preserve">Position:</w:t>
       </w:r>
-      <w:hyperlink w:history="true" r:id="R11dca7955b0e4b80">
+      <w:hyperlink w:history="true" r:id="R1eb85c1d87774cce">
         <w:r>
           <w:rPr>
             <w:rStyle w:val="Hyperlink"/>
@@ -3976,7 +3976,7 @@
         </w:rPr>
         <w:t xml:space="preserve">Position:</w:t>
       </w:r>
-      <w:hyperlink w:history="true" r:id="R4235c8ae6b954efa">
+      <w:hyperlink w:history="true" r:id="Rda812285d110477e">
         <w:r>
           <w:rPr>
             <w:rStyle w:val="Hyperlink"/>
@@ -4007,7 +4007,7 @@
         </w:rPr>
         <w:t xml:space="preserve">Position:</w:t>
       </w:r>
-      <w:hyperlink w:history="true" r:id="Rbf5d4165ca584199">
+      <w:hyperlink w:history="true" r:id="Ra2c3395fa90c497c">
         <w:r>
           <w:rPr>
             <w:rStyle w:val="Hyperlink"/>
@@ -4038,7 +4038,7 @@
         </w:rPr>
         <w:t xml:space="preserve">Position:</w:t>
       </w:r>
-      <w:hyperlink w:history="true" r:id="R8c7aeda873414f8d">
+      <w:hyperlink w:history="true" r:id="R76ff9becdb43479a">
         <w:r>
           <w:rPr>
             <w:rStyle w:val="Hyperlink"/>
@@ -4069,7 +4069,7 @@
         </w:rPr>
         <w:t xml:space="preserve">Position:</w:t>
       </w:r>
-      <w:hyperlink w:history="true" r:id="R6848be79ab6d45ff">
+      <w:hyperlink w:history="true" r:id="R21de0c6e7f6344e5">
         <w:r>
           <w:rPr>
             <w:rStyle w:val="Hyperlink"/>
@@ -4100,7 +4100,7 @@
         </w:rPr>
         <w:t xml:space="preserve">Position:</w:t>
       </w:r>
-      <w:hyperlink w:history="true" r:id="R6f76a8b199014a46">
+      <w:hyperlink w:history="true" r:id="Raa1275c5abd44e69">
         <w:r>
           <w:rPr>
             <w:rStyle w:val="Hyperlink"/>
@@ -4131,7 +4131,7 @@
         </w:rPr>
         <w:t xml:space="preserve">Position:</w:t>
       </w:r>
-      <w:hyperlink w:history="true" r:id="R2c4b9801e1224fdc">
+      <w:hyperlink w:history="true" r:id="R6dec3598508e45cb">
         <w:r>
           <w:rPr>
             <w:rStyle w:val="Hyperlink"/>
@@ -4162,7 +4162,7 @@
         </w:rPr>
         <w:t xml:space="preserve">Position:</w:t>
       </w:r>
-      <w:hyperlink w:history="true" r:id="Rad2a15bac8134c8e">
+      <w:hyperlink w:history="true" r:id="R6275fce06e56415e">
         <w:r>
           <w:rPr>
             <w:rStyle w:val="Hyperlink"/>
@@ -4193,7 +4193,7 @@
         </w:rPr>
         <w:t xml:space="preserve">Position:</w:t>
       </w:r>
-      <w:hyperlink w:history="true" r:id="Rada3d53dcbe04636">
+      <w:hyperlink w:history="true" r:id="Re448cb88986340c9">
         <w:r>
           <w:rPr>
             <w:rStyle w:val="Hyperlink"/>
@@ -4224,7 +4224,7 @@
         </w:rPr>
         <w:t xml:space="preserve">Position:</w:t>
       </w:r>
-      <w:hyperlink w:history="true" r:id="Rf8adf216130c4e28">
+      <w:hyperlink w:history="true" r:id="R756e8c7692b846e5">
         <w:r>
           <w:rPr>
             <w:rStyle w:val="Hyperlink"/>
@@ -4255,7 +4255,7 @@
         </w:rPr>
         <w:t xml:space="preserve">Position:</w:t>
       </w:r>
-      <w:hyperlink w:history="true" r:id="R1a66f1af9cad4537">
+      <w:hyperlink w:history="true" r:id="Rec930d4fe6224f1e">
         <w:r>
           <w:rPr>
             <w:rStyle w:val="Hyperlink"/>
@@ -4300,7 +4300,7 @@
         </w:rPr>
         <w:t xml:space="preserve">Position:</w:t>
       </w:r>
-      <w:hyperlink w:history="true" r:id="R001f4e3776e04c21">
+      <w:hyperlink w:history="true" r:id="R3a8630df96ae4c46">
         <w:r>
           <w:rPr>
             <w:rStyle w:val="Hyperlink"/>
@@ -4331,7 +4331,7 @@
         </w:rPr>
         <w:t xml:space="preserve">Position:</w:t>
       </w:r>
-      <w:hyperlink w:history="true" r:id="Rc5d2648055cb4fb3">
+      <w:hyperlink w:history="true" r:id="R69b405541ed64148">
         <w:r>
           <w:rPr>
             <w:rStyle w:val="Hyperlink"/>
@@ -4362,7 +4362,7 @@
         </w:rPr>
         <w:t xml:space="preserve">Position:</w:t>
       </w:r>
-      <w:hyperlink w:history="true" r:id="Rc03ca3214dad4b9d">
+      <w:hyperlink w:history="true" r:id="R079e6ab4847f4060">
         <w:r>
           <w:rPr>
             <w:rStyle w:val="Hyperlink"/>
@@ -4393,7 +4393,7 @@
         </w:rPr>
         <w:t xml:space="preserve">Position:</w:t>
       </w:r>
-      <w:hyperlink w:history="true" r:id="R370abd7adbd3472b">
+      <w:hyperlink w:history="true" r:id="R806cb90bf0f74bc2">
         <w:r>
           <w:rPr>
             <w:rStyle w:val="Hyperlink"/>
@@ -4424,7 +4424,7 @@
         </w:rPr>
         <w:t xml:space="preserve">Position:</w:t>
       </w:r>
-      <w:hyperlink w:history="true" r:id="R30544099f6a3425b">
+      <w:hyperlink w:history="true" r:id="R295501ba53e64c0c">
         <w:r>
           <w:rPr>
             <w:rStyle w:val="Hyperlink"/>
@@ -4455,7 +4455,7 @@
         </w:rPr>
         <w:t xml:space="preserve">Position:</w:t>
       </w:r>
-      <w:hyperlink w:history="true" r:id="R43b2fecfd3bb4645">
+      <w:hyperlink w:history="true" r:id="R1f9487bfffff4516">
         <w:r>
           <w:rPr>
             <w:rStyle w:val="Hyperlink"/>
@@ -4486,7 +4486,7 @@
         </w:rPr>
         <w:t xml:space="preserve">Position:</w:t>
       </w:r>
-      <w:hyperlink w:history="true" r:id="Rdcc91f67981f4cfd">
+      <w:hyperlink w:history="true" r:id="Rb5090c76f77c4489">
         <w:r>
           <w:rPr>
             <w:rStyle w:val="Hyperlink"/>
@@ -4517,7 +4517,7 @@
         </w:rPr>
         <w:t xml:space="preserve">Position:</w:t>
       </w:r>
-      <w:hyperlink w:history="true" r:id="R61557c64f8644abe">
+      <w:hyperlink w:history="true" r:id="R6aff84d954ec49bf">
         <w:r>
           <w:rPr>
             <w:rStyle w:val="Hyperlink"/>
@@ -4548,7 +4548,7 @@
         </w:rPr>
         <w:t xml:space="preserve">Position:</w:t>
       </w:r>
-      <w:hyperlink w:history="true" r:id="R85a6d5b50ee54a90">
+      <w:hyperlink w:history="true" r:id="Rc22c8a736ae94c4c">
         <w:r>
           <w:rPr>
             <w:rStyle w:val="Hyperlink"/>
@@ -4579,7 +4579,7 @@
         </w:rPr>
         <w:t xml:space="preserve">Position:</w:t>
       </w:r>
-      <w:hyperlink w:history="true" r:id="Rddb885e1f1524433">
+      <w:hyperlink w:history="true" r:id="R9fb81390abc442ee">
         <w:r>
           <w:rPr>
             <w:rStyle w:val="Hyperlink"/>
@@ -4610,7 +4610,7 @@
         </w:rPr>
         <w:t xml:space="preserve">Position:</w:t>
       </w:r>
-      <w:hyperlink w:history="true" r:id="R603a7f02b24a4021">
+      <w:hyperlink w:history="true" r:id="R28fe372640c34ed3">
         <w:r>
           <w:rPr>
             <w:rStyle w:val="Hyperlink"/>
@@ -4641,7 +4641,7 @@
         </w:rPr>
         <w:t xml:space="preserve">Position:</w:t>
       </w:r>
-      <w:hyperlink w:history="true" r:id="Rc7c704fa69434caa">
+      <w:hyperlink w:history="true" r:id="R5bae3a6cd0cd4ad1">
         <w:r>
           <w:rPr>
             <w:rStyle w:val="Hyperlink"/>
@@ -4672,7 +4672,7 @@
         </w:rPr>
         <w:t xml:space="preserve">Position:</w:t>
       </w:r>
-      <w:hyperlink w:history="true" r:id="Rb1c0716c12b44cc4">
+      <w:hyperlink w:history="true" r:id="R5e51af780a9748c9">
         <w:r>
           <w:rPr>
             <w:rStyle w:val="Hyperlink"/>
@@ -4703,7 +4703,7 @@
         </w:rPr>
         <w:t xml:space="preserve">Position:</w:t>
       </w:r>
-      <w:hyperlink w:history="true" r:id="Rc3eacb3fd62c43e4">
+      <w:hyperlink w:history="true" r:id="R0d94872ca8d54c62">
         <w:r>
           <w:rPr>
             <w:rStyle w:val="Hyperlink"/>
@@ -4734,7 +4734,7 @@
         </w:rPr>
         <w:t xml:space="preserve">Position:</w:t>
       </w:r>
-      <w:hyperlink w:history="true" r:id="R38116c6a452e4367">
+      <w:hyperlink w:history="true" r:id="R9f52cadb1f4a4b86">
         <w:r>
           <w:rPr>
             <w:rStyle w:val="Hyperlink"/>
@@ -4765,7 +4765,7 @@
         </w:rPr>
         <w:t xml:space="preserve">Position:</w:t>
       </w:r>
-      <w:hyperlink w:history="true" r:id="R78380fac2dd54d47">
+      <w:hyperlink w:history="true" r:id="R4fe61eb22cb34133">
         <w:r>
           <w:rPr>
             <w:rStyle w:val="Hyperlink"/>
@@ -4796,7 +4796,7 @@
         </w:rPr>
         <w:t xml:space="preserve">Position:</w:t>
       </w:r>
-      <w:hyperlink w:history="true" r:id="R734aa8638c924c3e">
+      <w:hyperlink w:history="true" r:id="Rd79a5357bddb4f71">
         <w:r>
           <w:rPr>
             <w:rStyle w:val="Hyperlink"/>
@@ -4827,7 +4827,7 @@
         </w:rPr>
         <w:t xml:space="preserve">Position:</w:t>
       </w:r>
-      <w:hyperlink w:history="true" r:id="Re5caa07c7fea46da">
+      <w:hyperlink w:history="true" r:id="Ra20e695959344a11">
         <w:r>
           <w:rPr>
             <w:rStyle w:val="Hyperlink"/>
@@ -4858,7 +4858,7 @@
         </w:rPr>
         <w:t xml:space="preserve">Position:</w:t>
       </w:r>
-      <w:hyperlink w:history="true" r:id="R3de1f0515c6b4898">
+      <w:hyperlink w:history="true" r:id="Raa96efa779be47f5">
         <w:r>
           <w:rPr>
             <w:rStyle w:val="Hyperlink"/>
@@ -4889,7 +4889,7 @@
         </w:rPr>
         <w:t xml:space="preserve">Position:</w:t>
       </w:r>
-      <w:hyperlink w:history="true" r:id="Re8a54542e2834ee2">
+      <w:hyperlink w:history="true" r:id="Rb0d75a5ff0234549">
         <w:r>
           <w:rPr>
             <w:rStyle w:val="Hyperlink"/>
@@ -4920,7 +4920,7 @@
         </w:rPr>
         <w:t xml:space="preserve">Position:</w:t>
       </w:r>
-      <w:hyperlink w:history="true" r:id="Rd644ad5d8d4c4e01">
+      <w:hyperlink w:history="true" r:id="R150245005f6b411f">
         <w:r>
           <w:rPr>
             <w:rStyle w:val="Hyperlink"/>
@@ -4951,7 +4951,7 @@
         </w:rPr>
         <w:t xml:space="preserve">Position:</w:t>
       </w:r>
-      <w:hyperlink w:history="true" r:id="Reaef4efa3e4f4af5">
+      <w:hyperlink w:history="true" r:id="R20aeaa54625446b1">
         <w:r>
           <w:rPr>
             <w:rStyle w:val="Hyperlink"/>
@@ -4982,7 +4982,7 @@
         </w:rPr>
         <w:t xml:space="preserve">Position:</w:t>
       </w:r>
-      <w:hyperlink w:history="true" r:id="Rf1566b6284bf45c0">
+      <w:hyperlink w:history="true" r:id="R726bd1e14561473f">
         <w:r>
           <w:rPr>
             <w:rStyle w:val="Hyperlink"/>
@@ -5013,7 +5013,7 @@
         </w:rPr>
         <w:t xml:space="preserve">Position:</w:t>
       </w:r>
-      <w:hyperlink w:history="true" r:id="R10b7f3ea9946466e">
+      <w:hyperlink w:history="true" r:id="Rfb0bfd40ca7e4e26">
         <w:r>
           <w:rPr>
             <w:rStyle w:val="Hyperlink"/>
@@ -5044,7 +5044,7 @@
         </w:rPr>
         <w:t xml:space="preserve">Position:</w:t>
       </w:r>
-      <w:hyperlink w:history="true" r:id="R436f24f4062f4786">
+      <w:hyperlink w:history="true" r:id="R09f2722d6a4d42f1">
         <w:r>
           <w:rPr>
             <w:rStyle w:val="Hyperlink"/>
@@ -5075,7 +5075,7 @@
         </w:rPr>
         <w:t xml:space="preserve">Position:</w:t>
       </w:r>
-      <w:hyperlink w:history="true" r:id="R74a0eab619d5490f">
+      <w:hyperlink w:history="true" r:id="R5079e52b883242a3">
         <w:r>
           <w:rPr>
             <w:rStyle w:val="Hyperlink"/>
@@ -5106,7 +5106,7 @@
         </w:rPr>
         <w:t xml:space="preserve">Position:</w:t>
       </w:r>
-      <w:hyperlink w:history="true" r:id="Rbb85a535c3f34bdf">
+      <w:hyperlink w:history="true" r:id="R8c9f9b5f5d8a46f5">
         <w:r>
           <w:rPr>
             <w:rStyle w:val="Hyperlink"/>
@@ -5137,7 +5137,7 @@
         </w:rPr>
         <w:t xml:space="preserve">Position:</w:t>
       </w:r>
-      <w:hyperlink w:history="true" r:id="Rfa41d967e07949bf">
+      <w:hyperlink w:history="true" r:id="Rbdb56f7d5bd64b97">
         <w:r>
           <w:rPr>
             <w:rStyle w:val="Hyperlink"/>
@@ -5182,7 +5182,7 @@
         </w:rPr>
         <w:t xml:space="preserve">Position:</w:t>
       </w:r>
-      <w:hyperlink w:history="true" r:id="Rde093a2811894893">
+      <w:hyperlink w:history="true" r:id="Rf1b219ab4eac41a3">
         <w:r>
           <w:rPr>
             <w:rStyle w:val="Hyperlink"/>
@@ -5213,7 +5213,7 @@
         </w:rPr>
         <w:t xml:space="preserve">Position:</w:t>
       </w:r>
-      <w:hyperlink w:history="true" r:id="Rc8df211aa3664504">
+      <w:hyperlink w:history="true" r:id="Rf9331a4edae341e1">
         <w:r>
           <w:rPr>
             <w:rStyle w:val="Hyperlink"/>
@@ -5244,7 +5244,7 @@
         </w:rPr>
         <w:t xml:space="preserve">Position:</w:t>
       </w:r>
-      <w:hyperlink w:history="true" r:id="Rab53ffde928041f6">
+      <w:hyperlink w:history="true" r:id="Rb2a7acba4c7d4449">
         <w:r>
           <w:rPr>
             <w:rStyle w:val="Hyperlink"/>
@@ -5275,7 +5275,7 @@
         </w:rPr>
         <w:t xml:space="preserve">Position:</w:t>
       </w:r>
-      <w:hyperlink w:history="true" r:id="Ref9a2f77774e40f7">
+      <w:hyperlink w:history="true" r:id="Rcea97dcd01494d3c">
         <w:r>
           <w:rPr>
             <w:rStyle w:val="Hyperlink"/>
@@ -5306,7 +5306,7 @@
         </w:rPr>
         <w:t xml:space="preserve">Position:</w:t>
       </w:r>
-      <w:hyperlink w:history="true" r:id="R4e7cbedf1fb24869">
+      <w:hyperlink w:history="true" r:id="R583520ea50b34df4">
         <w:r>
           <w:rPr>
             <w:rStyle w:val="Hyperlink"/>
@@ -5337,7 +5337,7 @@
         </w:rPr>
         <w:t xml:space="preserve">Position:</w:t>
       </w:r>
-      <w:hyperlink w:history="true" r:id="R37745025c4b44f88">
+      <w:hyperlink w:history="true" r:id="R6566fef8195a47e2">
         <w:r>
           <w:rPr>
             <w:rStyle w:val="Hyperlink"/>
@@ -5357,39 +5357,39 @@
     </w:p>
     <w:p>
       <w:r>
+        <w:rPr>
+          <w:sz w:val="14"/>
+        </w:rPr>
+        <w:t xml:space="preserve">Når du har udført opgaven, skal du sætte kryds i </w:t>
+      </w:r>
+      <w:r>
+        <w:rPr>
+          <w:b/>
+          <w:sz w:val="14"/>
+        </w:rPr>
+        <w:t xml:space="preserve">Opgave udført</w:t>
+      </w:r>
+      <w:r>
+        <w:rPr>
+          <w:sz w:val="14"/>
+        </w:rPr>
+        <w:t xml:space="preserve"> og derefter trykke på </w:t>
+      </w:r>
+      <w:r>
+        <w:rPr>
+          <w:b/>
+          <w:sz w:val="14"/>
+        </w:rPr>
+        <w:t xml:space="preserve">GEM</w:t>
+      </w:r>
+      <w:r>
+        <w:rPr>
+          <w:sz w:val="14"/>
+        </w:rPr>
+        <w:t xml:space="preserve">. Du kan også tage billeder og skrive en kommentar til opgaven, før du gemmer.</w:t>
+      </w:r>
+      <w:r>
         <w:br/>
-      </w:r>
-      <w:r>
-        <w:rPr>
-          <w:sz w:val="14"/>
-        </w:rPr>
-        <w:t xml:space="preserve">When you have completed the task, check</w:t>
-      </w:r>
-      <w:r>
-        <w:rPr>
-          <w:b/>
-          <w:sz w:val="14"/>
-        </w:rPr>
-        <w:t xml:space="preserve"> Task completed</w:t>
-      </w:r>
-      <w:r>
-        <w:rPr>
-          <w:sz w:val="14"/>
-        </w:rPr>
-        <w:t xml:space="preserve"> and then press </w:t>
-      </w:r>
-      <w:r>
-        <w:rPr>
-          <w:b/>
-          <w:sz w:val="14"/>
-        </w:rPr>
-        <w:t xml:space="preserve">SAVE</w:t>
-      </w:r>
-      <w:r>
-        <w:rPr>
-          <w:sz w:val="14"/>
-        </w:rPr>
-        <w:t xml:space="preserve">. You can also take pictures and write a comment on the task before saving.</w:t>
       </w:r>
     </w:p>
     <w:tbl>
@@ -5438,7 +5438,7 @@
                 <w:sz w:val="14"/>
                 <w:shd w:val="clear" w:fill="F5F5F5"/>
               </w:rPr>
-              <w:t xml:space="preserve">Property</w:t>
+              <w:t xml:space="preserve">Ejendom</w:t>
             </w:r>
           </w:p>
         </w:tc>
@@ -5454,7 +5454,7 @@
                 <w:sz w:val="14"/>
                 <w:shd w:val="clear" w:fill="F5F5F5"/>
               </w:rPr>
-              <w:t xml:space="preserve">Created At</w:t>
+              <w:t xml:space="preserve">Dato</w:t>
             </w:r>
           </w:p>
         </w:tc>
@@ -5470,7 +5470,7 @@
                 <w:sz w:val="14"/>
                 <w:shd w:val="clear" w:fill="F5F5F5"/>
               </w:rPr>
-              <w:t xml:space="preserve">Done By</w:t>
+              <w:t xml:space="preserve">Udført af</w:t>
             </w:r>
           </w:p>
         </w:tc>
@@ -5486,7 +5486,7 @@
                 <w:sz w:val="14"/>
                 <w:shd w:val="clear" w:fill="F5F5F5"/>
               </w:rPr>
-              <w:t xml:space="preserve">Item name</w:t>
+              <w:t xml:space="preserve">Område</w:t>
             </w:r>
           </w:p>
         </w:tc>
@@ -5502,7 +5502,7 @@
                 <w:sz w:val="14"/>
                 <w:shd w:val="clear" w:fill="F5F5F5"/>
               </w:rPr>
-              <w:t xml:space="preserve">Task completed</w:t>
+              <w:t xml:space="preserve">Opgave udført</w:t>
             </w:r>
           </w:p>
         </w:tc>
@@ -5518,7 +5518,7 @@
                 <w:sz w:val="14"/>
                 <w:shd w:val="clear" w:fill="F5F5F5"/>
               </w:rPr>
-              <w:t xml:space="preserve">Comment</w:t>
+              <w:t xml:space="preserve">Kommentar</w:t>
             </w:r>
           </w:p>
         </w:tc>
@@ -5549,7 +5549,7 @@
               <w:rPr>
                 <w:sz w:val="14"/>
               </w:rPr>
-              <w:t xml:space="preserve">Tjørntved</w:t>
+              <w:t xml:space="preserve">Farm 1</w:t>
             </w:r>
           </w:p>
         </w:tc>
@@ -5638,7 +5638,7 @@
               <w:rPr>
                 <w:sz w:val="14"/>
               </w:rPr>
-              <w:t xml:space="preserve">Tjørntved</w:t>
+              <w:t xml:space="preserve">Farm 1</w:t>
             </w:r>
           </w:p>
         </w:tc>
@@ -5727,7 +5727,7 @@
               <w:rPr>
                 <w:sz w:val="14"/>
               </w:rPr>
-              <w:t xml:space="preserve">Tjørntved</w:t>
+              <w:t xml:space="preserve">Farm 1</w:t>
             </w:r>
           </w:p>
         </w:tc>
@@ -5816,7 +5816,7 @@
               <w:rPr>
                 <w:sz w:val="14"/>
               </w:rPr>
-              <w:t xml:space="preserve">Tjørntved</w:t>
+              <w:t xml:space="preserve">Farm 1</w:t>
             </w:r>
           </w:p>
         </w:tc>
@@ -5905,7 +5905,7 @@
               <w:rPr>
                 <w:sz w:val="14"/>
               </w:rPr>
-              <w:t xml:space="preserve">Tjørntved</w:t>
+              <w:t xml:space="preserve">Farm 1</w:t>
             </w:r>
           </w:p>
         </w:tc>
@@ -5994,7 +5994,7 @@
               <w:rPr>
                 <w:sz w:val="14"/>
               </w:rPr>
-              <w:t xml:space="preserve">Tjørntved</w:t>
+              <w:t xml:space="preserve">Farm 1</w:t>
             </w:r>
           </w:p>
         </w:tc>
@@ -6083,7 +6083,7 @@
               <w:rPr>
                 <w:sz w:val="14"/>
               </w:rPr>
-              <w:t xml:space="preserve">Tjørntved</w:t>
+              <w:t xml:space="preserve">Farm 1</w:t>
             </w:r>
           </w:p>
         </w:tc>
@@ -6172,7 +6172,7 @@
               <w:rPr>
                 <w:sz w:val="14"/>
               </w:rPr>
-              <w:t xml:space="preserve">Tjørntved</w:t>
+              <w:t xml:space="preserve">Farm 1</w:t>
             </w:r>
           </w:p>
         </w:tc>
@@ -6261,7 +6261,7 @@
               <w:rPr>
                 <w:sz w:val="14"/>
               </w:rPr>
-              <w:t xml:space="preserve">Tjørntved</w:t>
+              <w:t xml:space="preserve">Farm 1</w:t>
             </w:r>
           </w:p>
         </w:tc>
@@ -6350,7 +6350,7 @@
               <w:rPr>
                 <w:sz w:val="14"/>
               </w:rPr>
-              <w:t xml:space="preserve">Tjørntved</w:t>
+              <w:t xml:space="preserve">Farm 1</w:t>
             </w:r>
           </w:p>
         </w:tc>
@@ -6439,7 +6439,7 @@
               <w:rPr>
                 <w:sz w:val="14"/>
               </w:rPr>
-              <w:t xml:space="preserve">Tjørntved</w:t>
+              <w:t xml:space="preserve">Farm 1</w:t>
             </w:r>
           </w:p>
         </w:tc>
@@ -6528,7 +6528,7 @@
               <w:rPr>
                 <w:sz w:val="14"/>
               </w:rPr>
-              <w:t xml:space="preserve">Tjørntved</w:t>
+              <w:t xml:space="preserve">Farm 1</w:t>
             </w:r>
           </w:p>
         </w:tc>
@@ -6617,7 +6617,7 @@
               <w:rPr>
                 <w:sz w:val="14"/>
               </w:rPr>
-              <w:t xml:space="preserve">Tjørntved</w:t>
+              <w:t xml:space="preserve">Farm 1</w:t>
             </w:r>
           </w:p>
         </w:tc>
@@ -6706,7 +6706,7 @@
               <w:rPr>
                 <w:sz w:val="14"/>
               </w:rPr>
-              <w:t xml:space="preserve">Tjørntved</w:t>
+              <w:t xml:space="preserve">Farm 1</w:t>
             </w:r>
           </w:p>
         </w:tc>
@@ -6795,7 +6795,7 @@
               <w:rPr>
                 <w:sz w:val="14"/>
               </w:rPr>
-              <w:t xml:space="preserve">Tjørntved</w:t>
+              <w:t xml:space="preserve">Farm 1</w:t>
             </w:r>
           </w:p>
         </w:tc>
@@ -6884,7 +6884,7 @@
               <w:rPr>
                 <w:sz w:val="14"/>
               </w:rPr>
-              <w:t xml:space="preserve">Tjørntved</w:t>
+              <w:t xml:space="preserve">Farm 1</w:t>
             </w:r>
           </w:p>
         </w:tc>
@@ -6973,7 +6973,7 @@
               <w:rPr>
                 <w:sz w:val="14"/>
               </w:rPr>
-              <w:t xml:space="preserve">Tjørntved</w:t>
+              <w:t xml:space="preserve">Farm 1</w:t>
             </w:r>
           </w:p>
         </w:tc>
@@ -7062,7 +7062,7 @@
               <w:rPr>
                 <w:sz w:val="14"/>
               </w:rPr>
-              <w:t xml:space="preserve">Tjørntved</w:t>
+              <w:t xml:space="preserve">Farm 1</w:t>
             </w:r>
           </w:p>
         </w:tc>
@@ -7151,7 +7151,7 @@
               <w:rPr>
                 <w:sz w:val="14"/>
               </w:rPr>
-              <w:t xml:space="preserve">Tjørntved</w:t>
+              <w:t xml:space="preserve">Farm 1</w:t>
             </w:r>
           </w:p>
         </w:tc>
@@ -7240,7 +7240,7 @@
               <w:rPr>
                 <w:sz w:val="14"/>
               </w:rPr>
-              <w:t xml:space="preserve">Tjørntved</w:t>
+              <w:t xml:space="preserve">Farm 1</w:t>
             </w:r>
           </w:p>
         </w:tc>
@@ -7329,7 +7329,7 @@
               <w:rPr>
                 <w:sz w:val="14"/>
               </w:rPr>
-              <w:t xml:space="preserve">Tjørntved</w:t>
+              <w:t xml:space="preserve">Farm 1</w:t>
             </w:r>
           </w:p>
         </w:tc>
@@ -7418,7 +7418,7 @@
               <w:rPr>
                 <w:sz w:val="14"/>
               </w:rPr>
-              <w:t xml:space="preserve">Tjørntved</w:t>
+              <w:t xml:space="preserve">Farm 1</w:t>
             </w:r>
           </w:p>
         </w:tc>

</xml_diff>

<commit_message>
Updating exported documents to match the new table headers.
</commit_message>
<xml_diff>
--- a/eform-client/cypress/fixtures/2021-11-01T00_00_00.000Z_2022-04-01T00_00_00.000Z_report.docx
+++ b/eform-client/cypress/fixtures/2021-11-01T00_00_00.000Z_2022-04-01T00_00_00.000Z_report.docx
@@ -106,7 +106,7 @@
         <w:rPr>
           <w:sz w:val="22"/>
         </w:rPr>
-        <w:t xml:space="preserve">ReportPeriod: 2021-11-01 - 2022-04-01</w:t>
+        <w:t xml:space="preserve">Rapport periode: 2021-11-01 - 2022-04-01</w:t>
       </w:r>
     </w:p>
     <w:p>
@@ -1180,7 +1180,7 @@
         </w:rPr>
         <w:t xml:space="preserve">Position:</w:t>
       </w:r>
-      <w:hyperlink w:history="true" r:id="R06cd0f2ce7d14b4b">
+      <w:hyperlink w:history="true" r:id="R86438fa370154221">
         <w:r>
           <w:rPr>
             <w:rStyle w:val="Hyperlink"/>
@@ -1211,7 +1211,7 @@
         </w:rPr>
         <w:t xml:space="preserve">Position:</w:t>
       </w:r>
-      <w:hyperlink w:history="true" r:id="R6676227d088c4cc5">
+      <w:hyperlink w:history="true" r:id="R852e273810de47fc">
         <w:r>
           <w:rPr>
             <w:rStyle w:val="Hyperlink"/>
@@ -1242,7 +1242,7 @@
         </w:rPr>
         <w:t xml:space="preserve">Position:</w:t>
       </w:r>
-      <w:hyperlink w:history="true" r:id="Ra95044b89da644c1">
+      <w:hyperlink w:history="true" r:id="Red889cc0eaff4c52">
         <w:r>
           <w:rPr>
             <w:rStyle w:val="Hyperlink"/>
@@ -1273,7 +1273,7 @@
         </w:rPr>
         <w:t xml:space="preserve">Position:</w:t>
       </w:r>
-      <w:hyperlink w:history="true" r:id="Rdf43f3f54c7c4f77">
+      <w:hyperlink w:history="true" r:id="R74ef77b68e93404b">
         <w:r>
           <w:rPr>
             <w:rStyle w:val="Hyperlink"/>
@@ -1304,7 +1304,7 @@
         </w:rPr>
         <w:t xml:space="preserve">Position:</w:t>
       </w:r>
-      <w:hyperlink w:history="true" r:id="R32a01193022e4a83">
+      <w:hyperlink w:history="true" r:id="R2e09e02a4eb442b9">
         <w:r>
           <w:rPr>
             <w:rStyle w:val="Hyperlink"/>
@@ -3697,7 +3697,7 @@
         </w:rPr>
         <w:t xml:space="preserve">Position:</w:t>
       </w:r>
-      <w:hyperlink w:history="true" r:id="R441e1047ab484699">
+      <w:hyperlink w:history="true" r:id="R3a26da82e619456a">
         <w:r>
           <w:rPr>
             <w:rStyle w:val="Hyperlink"/>
@@ -3728,7 +3728,7 @@
         </w:rPr>
         <w:t xml:space="preserve">Position:</w:t>
       </w:r>
-      <w:hyperlink w:history="true" r:id="Rd70ca449292c49eb">
+      <w:hyperlink w:history="true" r:id="R0880b84669844130">
         <w:r>
           <w:rPr>
             <w:rStyle w:val="Hyperlink"/>
@@ -3759,7 +3759,7 @@
         </w:rPr>
         <w:t xml:space="preserve">Position:</w:t>
       </w:r>
-      <w:hyperlink w:history="true" r:id="Re3b2cda5bede4f4f">
+      <w:hyperlink w:history="true" r:id="R0f30afcf67dd422d">
         <w:r>
           <w:rPr>
             <w:rStyle w:val="Hyperlink"/>
@@ -3790,7 +3790,7 @@
         </w:rPr>
         <w:t xml:space="preserve">Position:</w:t>
       </w:r>
-      <w:hyperlink w:history="true" r:id="R1a327c8d065b4224">
+      <w:hyperlink w:history="true" r:id="R1b198fa3663b4737">
         <w:r>
           <w:rPr>
             <w:rStyle w:val="Hyperlink"/>
@@ -3821,7 +3821,7 @@
         </w:rPr>
         <w:t xml:space="preserve">Position:</w:t>
       </w:r>
-      <w:hyperlink w:history="true" r:id="Rd16725326d294541">
+      <w:hyperlink w:history="true" r:id="R0d5103a033a0457b">
         <w:r>
           <w:rPr>
             <w:rStyle w:val="Hyperlink"/>
@@ -3852,7 +3852,7 @@
         </w:rPr>
         <w:t xml:space="preserve">Position:</w:t>
       </w:r>
-      <w:hyperlink w:history="true" r:id="R81011941dcf54602">
+      <w:hyperlink w:history="true" r:id="R1dfc657c56604843">
         <w:r>
           <w:rPr>
             <w:rStyle w:val="Hyperlink"/>
@@ -3883,7 +3883,7 @@
         </w:rPr>
         <w:t xml:space="preserve">Position:</w:t>
       </w:r>
-      <w:hyperlink w:history="true" r:id="R41c8cb5ca493479d">
+      <w:hyperlink w:history="true" r:id="R7466f448af994f83">
         <w:r>
           <w:rPr>
             <w:rStyle w:val="Hyperlink"/>
@@ -3914,7 +3914,7 @@
         </w:rPr>
         <w:t xml:space="preserve">Position:</w:t>
       </w:r>
-      <w:hyperlink w:history="true" r:id="Rbe170948d1134d31">
+      <w:hyperlink w:history="true" r:id="Raf1153d9e59c4890">
         <w:r>
           <w:rPr>
             <w:rStyle w:val="Hyperlink"/>
@@ -3945,7 +3945,7 @@
         </w:rPr>
         <w:t xml:space="preserve">Position:</w:t>
       </w:r>
-      <w:hyperlink w:history="true" r:id="R016724b2abfe4c64">
+      <w:hyperlink w:history="true" r:id="R8edb178a71e44fe5">
         <w:r>
           <w:rPr>
             <w:rStyle w:val="Hyperlink"/>
@@ -3976,7 +3976,7 @@
         </w:rPr>
         <w:t xml:space="preserve">Position:</w:t>
       </w:r>
-      <w:hyperlink w:history="true" r:id="R44f858f48ef74005">
+      <w:hyperlink w:history="true" r:id="R632424be8bd84e6f">
         <w:r>
           <w:rPr>
             <w:rStyle w:val="Hyperlink"/>
@@ -4007,7 +4007,7 @@
         </w:rPr>
         <w:t xml:space="preserve">Position:</w:t>
       </w:r>
-      <w:hyperlink w:history="true" r:id="R2bbe3234ec1b419f">
+      <w:hyperlink w:history="true" r:id="R1f054f6c9c1f49fd">
         <w:r>
           <w:rPr>
             <w:rStyle w:val="Hyperlink"/>
@@ -4038,7 +4038,7 @@
         </w:rPr>
         <w:t xml:space="preserve">Position:</w:t>
       </w:r>
-      <w:hyperlink w:history="true" r:id="R3b41adc0a5154b11">
+      <w:hyperlink w:history="true" r:id="R8679b974e276465c">
         <w:r>
           <w:rPr>
             <w:rStyle w:val="Hyperlink"/>
@@ -4069,7 +4069,7 @@
         </w:rPr>
         <w:t xml:space="preserve">Position:</w:t>
       </w:r>
-      <w:hyperlink w:history="true" r:id="R4c467be77086465e">
+      <w:hyperlink w:history="true" r:id="R3fda4d2c0da14349">
         <w:r>
           <w:rPr>
             <w:rStyle w:val="Hyperlink"/>
@@ -4100,7 +4100,7 @@
         </w:rPr>
         <w:t xml:space="preserve">Position:</w:t>
       </w:r>
-      <w:hyperlink w:history="true" r:id="R9f8473cddcb6490f">
+      <w:hyperlink w:history="true" r:id="Rbea947f47bb946a2">
         <w:r>
           <w:rPr>
             <w:rStyle w:val="Hyperlink"/>
@@ -4131,7 +4131,7 @@
         </w:rPr>
         <w:t xml:space="preserve">Position:</w:t>
       </w:r>
-      <w:hyperlink w:history="true" r:id="Rc39ffa255d3541fd">
+      <w:hyperlink w:history="true" r:id="R62e142326f4548a2">
         <w:r>
           <w:rPr>
             <w:rStyle w:val="Hyperlink"/>
@@ -4162,7 +4162,7 @@
         </w:rPr>
         <w:t xml:space="preserve">Position:</w:t>
       </w:r>
-      <w:hyperlink w:history="true" r:id="R84da0b5bb8f84e6a">
+      <w:hyperlink w:history="true" r:id="R75c2d4811a6843f6">
         <w:r>
           <w:rPr>
             <w:rStyle w:val="Hyperlink"/>
@@ -4193,7 +4193,7 @@
         </w:rPr>
         <w:t xml:space="preserve">Position:</w:t>
       </w:r>
-      <w:hyperlink w:history="true" r:id="Rae0f1d10fd07446e">
+      <w:hyperlink w:history="true" r:id="R1b78de56423e49fb">
         <w:r>
           <w:rPr>
             <w:rStyle w:val="Hyperlink"/>
@@ -4224,7 +4224,7 @@
         </w:rPr>
         <w:t xml:space="preserve">Position:</w:t>
       </w:r>
-      <w:hyperlink w:history="true" r:id="R3ffe156239aa4b11">
+      <w:hyperlink w:history="true" r:id="R70c155d6e92e407a">
         <w:r>
           <w:rPr>
             <w:rStyle w:val="Hyperlink"/>
@@ -4255,7 +4255,7 @@
         </w:rPr>
         <w:t xml:space="preserve">Position:</w:t>
       </w:r>
-      <w:hyperlink w:history="true" r:id="R0f2f2940b3ca4137">
+      <w:hyperlink w:history="true" r:id="Ra559854b117b4a04">
         <w:r>
           <w:rPr>
             <w:rStyle w:val="Hyperlink"/>
@@ -4300,7 +4300,7 @@
         </w:rPr>
         <w:t xml:space="preserve">Position:</w:t>
       </w:r>
-      <w:hyperlink w:history="true" r:id="R58daf64cb5a54f20">
+      <w:hyperlink w:history="true" r:id="Rb4f89cc8710943a1">
         <w:r>
           <w:rPr>
             <w:rStyle w:val="Hyperlink"/>
@@ -4331,7 +4331,7 @@
         </w:rPr>
         <w:t xml:space="preserve">Position:</w:t>
       </w:r>
-      <w:hyperlink w:history="true" r:id="Rbd0e2485c9b341f1">
+      <w:hyperlink w:history="true" r:id="R6dffd677819c44a0">
         <w:r>
           <w:rPr>
             <w:rStyle w:val="Hyperlink"/>
@@ -4362,7 +4362,7 @@
         </w:rPr>
         <w:t xml:space="preserve">Position:</w:t>
       </w:r>
-      <w:hyperlink w:history="true" r:id="R43250a30b1f047ae">
+      <w:hyperlink w:history="true" r:id="R59e8b058d5fe48c0">
         <w:r>
           <w:rPr>
             <w:rStyle w:val="Hyperlink"/>
@@ -4393,7 +4393,7 @@
         </w:rPr>
         <w:t xml:space="preserve">Position:</w:t>
       </w:r>
-      <w:hyperlink w:history="true" r:id="R336d7e19194c4ef0">
+      <w:hyperlink w:history="true" r:id="R3cd5a8ee238c4cd6">
         <w:r>
           <w:rPr>
             <w:rStyle w:val="Hyperlink"/>
@@ -4424,7 +4424,7 @@
         </w:rPr>
         <w:t xml:space="preserve">Position:</w:t>
       </w:r>
-      <w:hyperlink w:history="true" r:id="R9a6549ea491c4607">
+      <w:hyperlink w:history="true" r:id="Rc1e298d7cb90441e">
         <w:r>
           <w:rPr>
             <w:rStyle w:val="Hyperlink"/>
@@ -4455,7 +4455,7 @@
         </w:rPr>
         <w:t xml:space="preserve">Position:</w:t>
       </w:r>
-      <w:hyperlink w:history="true" r:id="R945acd675e1b4697">
+      <w:hyperlink w:history="true" r:id="R8c69e6f3821a4082">
         <w:r>
           <w:rPr>
             <w:rStyle w:val="Hyperlink"/>
@@ -4486,7 +4486,7 @@
         </w:rPr>
         <w:t xml:space="preserve">Position:</w:t>
       </w:r>
-      <w:hyperlink w:history="true" r:id="R0588313d2dda462c">
+      <w:hyperlink w:history="true" r:id="Rdbea35aaac354bb7">
         <w:r>
           <w:rPr>
             <w:rStyle w:val="Hyperlink"/>
@@ -4517,7 +4517,7 @@
         </w:rPr>
         <w:t xml:space="preserve">Position:</w:t>
       </w:r>
-      <w:hyperlink w:history="true" r:id="R58e437ca6b7d4f0e">
+      <w:hyperlink w:history="true" r:id="R50dfefe6d9114ec4">
         <w:r>
           <w:rPr>
             <w:rStyle w:val="Hyperlink"/>
@@ -4548,7 +4548,7 @@
         </w:rPr>
         <w:t xml:space="preserve">Position:</w:t>
       </w:r>
-      <w:hyperlink w:history="true" r:id="R91f69d47a20c418b">
+      <w:hyperlink w:history="true" r:id="R96a10cf62937487e">
         <w:r>
           <w:rPr>
             <w:rStyle w:val="Hyperlink"/>
@@ -4579,7 +4579,7 @@
         </w:rPr>
         <w:t xml:space="preserve">Position:</w:t>
       </w:r>
-      <w:hyperlink w:history="true" r:id="R643ace15591e40fe">
+      <w:hyperlink w:history="true" r:id="R5e2460e8a9304196">
         <w:r>
           <w:rPr>
             <w:rStyle w:val="Hyperlink"/>
@@ -4610,7 +4610,7 @@
         </w:rPr>
         <w:t xml:space="preserve">Position:</w:t>
       </w:r>
-      <w:hyperlink w:history="true" r:id="R04f022ffabbf4e99">
+      <w:hyperlink w:history="true" r:id="R7caeb0241bf942b7">
         <w:r>
           <w:rPr>
             <w:rStyle w:val="Hyperlink"/>
@@ -4641,7 +4641,7 @@
         </w:rPr>
         <w:t xml:space="preserve">Position:</w:t>
       </w:r>
-      <w:hyperlink w:history="true" r:id="Rf7a77c80fe914463">
+      <w:hyperlink w:history="true" r:id="R0077b7cea3434911">
         <w:r>
           <w:rPr>
             <w:rStyle w:val="Hyperlink"/>
@@ -4672,7 +4672,7 @@
         </w:rPr>
         <w:t xml:space="preserve">Position:</w:t>
       </w:r>
-      <w:hyperlink w:history="true" r:id="Rcab4c762cab74a44">
+      <w:hyperlink w:history="true" r:id="Rdf5280d5204e4a59">
         <w:r>
           <w:rPr>
             <w:rStyle w:val="Hyperlink"/>
@@ -4703,7 +4703,7 @@
         </w:rPr>
         <w:t xml:space="preserve">Position:</w:t>
       </w:r>
-      <w:hyperlink w:history="true" r:id="Rbfb0c2966d6c4f3b">
+      <w:hyperlink w:history="true" r:id="R6d0935024217468f">
         <w:r>
           <w:rPr>
             <w:rStyle w:val="Hyperlink"/>
@@ -4734,7 +4734,7 @@
         </w:rPr>
         <w:t xml:space="preserve">Position:</w:t>
       </w:r>
-      <w:hyperlink w:history="true" r:id="R81eb0e97bc8949ae">
+      <w:hyperlink w:history="true" r:id="Rdbef06a2260741b9">
         <w:r>
           <w:rPr>
             <w:rStyle w:val="Hyperlink"/>
@@ -4765,7 +4765,7 @@
         </w:rPr>
         <w:t xml:space="preserve">Position:</w:t>
       </w:r>
-      <w:hyperlink w:history="true" r:id="R4d79b65dae3a4041">
+      <w:hyperlink w:history="true" r:id="R9c6293a13715421f">
         <w:r>
           <w:rPr>
             <w:rStyle w:val="Hyperlink"/>
@@ -4796,7 +4796,7 @@
         </w:rPr>
         <w:t xml:space="preserve">Position:</w:t>
       </w:r>
-      <w:hyperlink w:history="true" r:id="R6509d7fa1a684dea">
+      <w:hyperlink w:history="true" r:id="R42ffbe28b19b48ad">
         <w:r>
           <w:rPr>
             <w:rStyle w:val="Hyperlink"/>
@@ -4827,7 +4827,7 @@
         </w:rPr>
         <w:t xml:space="preserve">Position:</w:t>
       </w:r>
-      <w:hyperlink w:history="true" r:id="R7f46c4906d1b4393">
+      <w:hyperlink w:history="true" r:id="Rcf97533ec6c0492c">
         <w:r>
           <w:rPr>
             <w:rStyle w:val="Hyperlink"/>
@@ -4858,7 +4858,7 @@
         </w:rPr>
         <w:t xml:space="preserve">Position:</w:t>
       </w:r>
-      <w:hyperlink w:history="true" r:id="R42c2700af9bb4cf1">
+      <w:hyperlink w:history="true" r:id="R2d6715a656d04ce2">
         <w:r>
           <w:rPr>
             <w:rStyle w:val="Hyperlink"/>
@@ -4889,7 +4889,7 @@
         </w:rPr>
         <w:t xml:space="preserve">Position:</w:t>
       </w:r>
-      <w:hyperlink w:history="true" r:id="R9da06bbb2c9649f5">
+      <w:hyperlink w:history="true" r:id="Rb514b4c8d0174940">
         <w:r>
           <w:rPr>
             <w:rStyle w:val="Hyperlink"/>
@@ -4920,7 +4920,7 @@
         </w:rPr>
         <w:t xml:space="preserve">Position:</w:t>
       </w:r>
-      <w:hyperlink w:history="true" r:id="R69a370a3625a49f9">
+      <w:hyperlink w:history="true" r:id="R16dc2be35a464583">
         <w:r>
           <w:rPr>
             <w:rStyle w:val="Hyperlink"/>
@@ -4951,7 +4951,7 @@
         </w:rPr>
         <w:t xml:space="preserve">Position:</w:t>
       </w:r>
-      <w:hyperlink w:history="true" r:id="R6bdb4fba62114cbb">
+      <w:hyperlink w:history="true" r:id="R5fd0e6f0b3404a04">
         <w:r>
           <w:rPr>
             <w:rStyle w:val="Hyperlink"/>
@@ -4982,7 +4982,7 @@
         </w:rPr>
         <w:t xml:space="preserve">Position:</w:t>
       </w:r>
-      <w:hyperlink w:history="true" r:id="R080e4a502e6f4df8">
+      <w:hyperlink w:history="true" r:id="Rfae872541c5a42ee">
         <w:r>
           <w:rPr>
             <w:rStyle w:val="Hyperlink"/>
@@ -5013,7 +5013,7 @@
         </w:rPr>
         <w:t xml:space="preserve">Position:</w:t>
       </w:r>
-      <w:hyperlink w:history="true" r:id="R38634d6e31d44975">
+      <w:hyperlink w:history="true" r:id="R6f2ae25f7ae14190">
         <w:r>
           <w:rPr>
             <w:rStyle w:val="Hyperlink"/>
@@ -5044,7 +5044,7 @@
         </w:rPr>
         <w:t xml:space="preserve">Position:</w:t>
       </w:r>
-      <w:hyperlink w:history="true" r:id="R160b6224891c42ef">
+      <w:hyperlink w:history="true" r:id="R2fcc48a8affc4acc">
         <w:r>
           <w:rPr>
             <w:rStyle w:val="Hyperlink"/>
@@ -5075,7 +5075,7 @@
         </w:rPr>
         <w:t xml:space="preserve">Position:</w:t>
       </w:r>
-      <w:hyperlink w:history="true" r:id="R8321d5cd838548a9">
+      <w:hyperlink w:history="true" r:id="R051978c8854646d8">
         <w:r>
           <w:rPr>
             <w:rStyle w:val="Hyperlink"/>
@@ -5106,7 +5106,7 @@
         </w:rPr>
         <w:t xml:space="preserve">Position:</w:t>
       </w:r>
-      <w:hyperlink w:history="true" r:id="R1a9a9abbff92489b">
+      <w:hyperlink w:history="true" r:id="R5631c2115ae44947">
         <w:r>
           <w:rPr>
             <w:rStyle w:val="Hyperlink"/>
@@ -5137,7 +5137,7 @@
         </w:rPr>
         <w:t xml:space="preserve">Position:</w:t>
       </w:r>
-      <w:hyperlink w:history="true" r:id="Rd205ac6fbc754ef0">
+      <w:hyperlink w:history="true" r:id="R37bb02a1cb8a4612">
         <w:r>
           <w:rPr>
             <w:rStyle w:val="Hyperlink"/>
@@ -5182,7 +5182,7 @@
         </w:rPr>
         <w:t xml:space="preserve">Position:</w:t>
       </w:r>
-      <w:hyperlink w:history="true" r:id="R0d1836109b8b4dd6">
+      <w:hyperlink w:history="true" r:id="R4d1dd991d1514c7e">
         <w:r>
           <w:rPr>
             <w:rStyle w:val="Hyperlink"/>
@@ -5213,7 +5213,7 @@
         </w:rPr>
         <w:t xml:space="preserve">Position:</w:t>
       </w:r>
-      <w:hyperlink w:history="true" r:id="Ref90cef1de3d47e2">
+      <w:hyperlink w:history="true" r:id="R9f7a3594aaf645d3">
         <w:r>
           <w:rPr>
             <w:rStyle w:val="Hyperlink"/>
@@ -5244,7 +5244,7 @@
         </w:rPr>
         <w:t xml:space="preserve">Position:</w:t>
       </w:r>
-      <w:hyperlink w:history="true" r:id="Rac378743ae3a4b11">
+      <w:hyperlink w:history="true" r:id="R3a5454fd1a314a36">
         <w:r>
           <w:rPr>
             <w:rStyle w:val="Hyperlink"/>
@@ -5275,7 +5275,7 @@
         </w:rPr>
         <w:t xml:space="preserve">Position:</w:t>
       </w:r>
-      <w:hyperlink w:history="true" r:id="R2fc6f10178e14938">
+      <w:hyperlink w:history="true" r:id="R02e1704057be4cd0">
         <w:r>
           <w:rPr>
             <w:rStyle w:val="Hyperlink"/>
@@ -5306,7 +5306,7 @@
         </w:rPr>
         <w:t xml:space="preserve">Position:</w:t>
       </w:r>
-      <w:hyperlink w:history="true" r:id="Rc144abb78c4047a2">
+      <w:hyperlink w:history="true" r:id="Ra88dedbeaf2f412c">
         <w:r>
           <w:rPr>
             <w:rStyle w:val="Hyperlink"/>
@@ -5337,7 +5337,7 @@
         </w:rPr>
         <w:t xml:space="preserve">Position:</w:t>
       </w:r>
-      <w:hyperlink w:history="true" r:id="R669dbd89b2704a45">
+      <w:hyperlink w:history="true" r:id="R9a16d7f173d74fda">
         <w:r>
           <w:rPr>
             <w:rStyle w:val="Hyperlink"/>

</xml_diff>

<commit_message>
Fixing autofilters for xlsx.
</commit_message>
<xml_diff>
--- a/eform-client/cypress/fixtures/2021-11-01T00_00_00.000Z_2022-04-01T00_00_00.000Z_report.docx
+++ b/eform-client/cypress/fixtures/2021-11-01T00_00_00.000Z_2022-04-01T00_00_00.000Z_report.docx
@@ -1180,7 +1180,7 @@
         </w:rPr>
         <w:t xml:space="preserve">Position:</w:t>
       </w:r>
-      <w:hyperlink w:history="true" r:id="R38f3b30ae3fe4751">
+      <w:hyperlink w:history="true" r:id="R5254ad89117b4371">
         <w:r>
           <w:rPr>
             <w:rStyle w:val="Hyperlink"/>
@@ -1211,7 +1211,7 @@
         </w:rPr>
         <w:t xml:space="preserve">Position:</w:t>
       </w:r>
-      <w:hyperlink w:history="true" r:id="R6a6da28d55a14f76">
+      <w:hyperlink w:history="true" r:id="Rbfdbaac7709d4e59">
         <w:r>
           <w:rPr>
             <w:rStyle w:val="Hyperlink"/>
@@ -1242,7 +1242,7 @@
         </w:rPr>
         <w:t xml:space="preserve">Position:</w:t>
       </w:r>
-      <w:hyperlink w:history="true" r:id="R7f74cc1c5de74542">
+      <w:hyperlink w:history="true" r:id="Ra3c1c9ed9f4b4323">
         <w:r>
           <w:rPr>
             <w:rStyle w:val="Hyperlink"/>
@@ -1273,7 +1273,7 @@
         </w:rPr>
         <w:t xml:space="preserve">Position:</w:t>
       </w:r>
-      <w:hyperlink w:history="true" r:id="Rac98fe9f920944d5">
+      <w:hyperlink w:history="true" r:id="R5fc9ac7573494c79">
         <w:r>
           <w:rPr>
             <w:rStyle w:val="Hyperlink"/>
@@ -1304,7 +1304,7 @@
         </w:rPr>
         <w:t xml:space="preserve">Position:</w:t>
       </w:r>
-      <w:hyperlink w:history="true" r:id="R40c5e57c51d04cb4">
+      <w:hyperlink w:history="true" r:id="R86fb5233d59541f9">
         <w:r>
           <w:rPr>
             <w:rStyle w:val="Hyperlink"/>
@@ -3697,7 +3697,7 @@
         </w:rPr>
         <w:t xml:space="preserve">Position:</w:t>
       </w:r>
-      <w:hyperlink w:history="true" r:id="Rbd5201f731a94f70">
+      <w:hyperlink w:history="true" r:id="Rc496744cd4634440">
         <w:r>
           <w:rPr>
             <w:rStyle w:val="Hyperlink"/>
@@ -3728,7 +3728,7 @@
         </w:rPr>
         <w:t xml:space="preserve">Position:</w:t>
       </w:r>
-      <w:hyperlink w:history="true" r:id="Ra99c277585a14d9d">
+      <w:hyperlink w:history="true" r:id="Raf04a148d0eb4bcd">
         <w:r>
           <w:rPr>
             <w:rStyle w:val="Hyperlink"/>
@@ -3759,7 +3759,7 @@
         </w:rPr>
         <w:t xml:space="preserve">Position:</w:t>
       </w:r>
-      <w:hyperlink w:history="true" r:id="R402d7caa2a9042ac">
+      <w:hyperlink w:history="true" r:id="R75b59776bdab429f">
         <w:r>
           <w:rPr>
             <w:rStyle w:val="Hyperlink"/>
@@ -3790,7 +3790,7 @@
         </w:rPr>
         <w:t xml:space="preserve">Position:</w:t>
       </w:r>
-      <w:hyperlink w:history="true" r:id="R9853409f30744e6b">
+      <w:hyperlink w:history="true" r:id="R0c842cccfccb45e9">
         <w:r>
           <w:rPr>
             <w:rStyle w:val="Hyperlink"/>
@@ -3821,7 +3821,7 @@
         </w:rPr>
         <w:t xml:space="preserve">Position:</w:t>
       </w:r>
-      <w:hyperlink w:history="true" r:id="R877a82344eb44907">
+      <w:hyperlink w:history="true" r:id="Ra7c17986799e40c3">
         <w:r>
           <w:rPr>
             <w:rStyle w:val="Hyperlink"/>
@@ -3852,7 +3852,7 @@
         </w:rPr>
         <w:t xml:space="preserve">Position:</w:t>
       </w:r>
-      <w:hyperlink w:history="true" r:id="Re6e4bd439a004018">
+      <w:hyperlink w:history="true" r:id="R6bd39a792ad94224">
         <w:r>
           <w:rPr>
             <w:rStyle w:val="Hyperlink"/>
@@ -3883,7 +3883,7 @@
         </w:rPr>
         <w:t xml:space="preserve">Position:</w:t>
       </w:r>
-      <w:hyperlink w:history="true" r:id="Rf0e445f8a7ba44b3">
+      <w:hyperlink w:history="true" r:id="R5450158d851e4d5d">
         <w:r>
           <w:rPr>
             <w:rStyle w:val="Hyperlink"/>
@@ -3914,7 +3914,7 @@
         </w:rPr>
         <w:t xml:space="preserve">Position:</w:t>
       </w:r>
-      <w:hyperlink w:history="true" r:id="R5aec7b0bd8c64258">
+      <w:hyperlink w:history="true" r:id="R2771857ec70e4b5e">
         <w:r>
           <w:rPr>
             <w:rStyle w:val="Hyperlink"/>
@@ -3945,7 +3945,7 @@
         </w:rPr>
         <w:t xml:space="preserve">Position:</w:t>
       </w:r>
-      <w:hyperlink w:history="true" r:id="Rb07696c39a944391">
+      <w:hyperlink w:history="true" r:id="R190719a5dc4d4626">
         <w:r>
           <w:rPr>
             <w:rStyle w:val="Hyperlink"/>
@@ -3976,7 +3976,7 @@
         </w:rPr>
         <w:t xml:space="preserve">Position:</w:t>
       </w:r>
-      <w:hyperlink w:history="true" r:id="R43a2cdb3a39c44c1">
+      <w:hyperlink w:history="true" r:id="Rf5fd1bf016c84623">
         <w:r>
           <w:rPr>
             <w:rStyle w:val="Hyperlink"/>
@@ -4007,7 +4007,7 @@
         </w:rPr>
         <w:t xml:space="preserve">Position:</w:t>
       </w:r>
-      <w:hyperlink w:history="true" r:id="R06acef96e5cf48a6">
+      <w:hyperlink w:history="true" r:id="R531a0005cea6423c">
         <w:r>
           <w:rPr>
             <w:rStyle w:val="Hyperlink"/>
@@ -4038,7 +4038,7 @@
         </w:rPr>
         <w:t xml:space="preserve">Position:</w:t>
       </w:r>
-      <w:hyperlink w:history="true" r:id="Ra72fb49809f7459a">
+      <w:hyperlink w:history="true" r:id="R3572ca8be9224f40">
         <w:r>
           <w:rPr>
             <w:rStyle w:val="Hyperlink"/>
@@ -4069,7 +4069,7 @@
         </w:rPr>
         <w:t xml:space="preserve">Position:</w:t>
       </w:r>
-      <w:hyperlink w:history="true" r:id="Rc028af81bf1c403b">
+      <w:hyperlink w:history="true" r:id="Rce08abe189c84a2e">
         <w:r>
           <w:rPr>
             <w:rStyle w:val="Hyperlink"/>
@@ -4100,7 +4100,7 @@
         </w:rPr>
         <w:t xml:space="preserve">Position:</w:t>
       </w:r>
-      <w:hyperlink w:history="true" r:id="R2f976c527a544c57">
+      <w:hyperlink w:history="true" r:id="R50b6da8179144d97">
         <w:r>
           <w:rPr>
             <w:rStyle w:val="Hyperlink"/>
@@ -4131,7 +4131,7 @@
         </w:rPr>
         <w:t xml:space="preserve">Position:</w:t>
       </w:r>
-      <w:hyperlink w:history="true" r:id="R4124dc846b9445e2">
+      <w:hyperlink w:history="true" r:id="R0bb293af27c740f7">
         <w:r>
           <w:rPr>
             <w:rStyle w:val="Hyperlink"/>
@@ -4162,7 +4162,7 @@
         </w:rPr>
         <w:t xml:space="preserve">Position:</w:t>
       </w:r>
-      <w:hyperlink w:history="true" r:id="R4ea957287ad44367">
+      <w:hyperlink w:history="true" r:id="R7f975678407a44a0">
         <w:r>
           <w:rPr>
             <w:rStyle w:val="Hyperlink"/>
@@ -4193,7 +4193,7 @@
         </w:rPr>
         <w:t xml:space="preserve">Position:</w:t>
       </w:r>
-      <w:hyperlink w:history="true" r:id="R45c113a662a84aba">
+      <w:hyperlink w:history="true" r:id="R009a43d3b8e340da">
         <w:r>
           <w:rPr>
             <w:rStyle w:val="Hyperlink"/>
@@ -4224,7 +4224,7 @@
         </w:rPr>
         <w:t xml:space="preserve">Position:</w:t>
       </w:r>
-      <w:hyperlink w:history="true" r:id="Rab240c0a479e4099">
+      <w:hyperlink w:history="true" r:id="R71ad539443ae43d4">
         <w:r>
           <w:rPr>
             <w:rStyle w:val="Hyperlink"/>
@@ -4255,7 +4255,7 @@
         </w:rPr>
         <w:t xml:space="preserve">Position:</w:t>
       </w:r>
-      <w:hyperlink w:history="true" r:id="R656ce3d4eec84a33">
+      <w:hyperlink w:history="true" r:id="R98ede2a4599d4062">
         <w:r>
           <w:rPr>
             <w:rStyle w:val="Hyperlink"/>
@@ -4300,7 +4300,7 @@
         </w:rPr>
         <w:t xml:space="preserve">Position:</w:t>
       </w:r>
-      <w:hyperlink w:history="true" r:id="R04639b74c8dc4ea7">
+      <w:hyperlink w:history="true" r:id="R170a09c0f6ff4e54">
         <w:r>
           <w:rPr>
             <w:rStyle w:val="Hyperlink"/>
@@ -4331,7 +4331,7 @@
         </w:rPr>
         <w:t xml:space="preserve">Position:</w:t>
       </w:r>
-      <w:hyperlink w:history="true" r:id="R6247283fa7dc4115">
+      <w:hyperlink w:history="true" r:id="R49282388f396452e">
         <w:r>
           <w:rPr>
             <w:rStyle w:val="Hyperlink"/>
@@ -4362,7 +4362,7 @@
         </w:rPr>
         <w:t xml:space="preserve">Position:</w:t>
       </w:r>
-      <w:hyperlink w:history="true" r:id="R5ea680dfbc754481">
+      <w:hyperlink w:history="true" r:id="R7b7df3733fcf47f3">
         <w:r>
           <w:rPr>
             <w:rStyle w:val="Hyperlink"/>
@@ -4393,7 +4393,7 @@
         </w:rPr>
         <w:t xml:space="preserve">Position:</w:t>
       </w:r>
-      <w:hyperlink w:history="true" r:id="R1a9fea3d155a452f">
+      <w:hyperlink w:history="true" r:id="R866715f621a84d0e">
         <w:r>
           <w:rPr>
             <w:rStyle w:val="Hyperlink"/>
@@ -4424,7 +4424,7 @@
         </w:rPr>
         <w:t xml:space="preserve">Position:</w:t>
       </w:r>
-      <w:hyperlink w:history="true" r:id="R26092d0145674d48">
+      <w:hyperlink w:history="true" r:id="R35d2c66f9a9047c4">
         <w:r>
           <w:rPr>
             <w:rStyle w:val="Hyperlink"/>
@@ -4455,7 +4455,7 @@
         </w:rPr>
         <w:t xml:space="preserve">Position:</w:t>
       </w:r>
-      <w:hyperlink w:history="true" r:id="Rbcf1870a7a5b40ad">
+      <w:hyperlink w:history="true" r:id="Ra8d1795a84ef454b">
         <w:r>
           <w:rPr>
             <w:rStyle w:val="Hyperlink"/>
@@ -4486,7 +4486,7 @@
         </w:rPr>
         <w:t xml:space="preserve">Position:</w:t>
       </w:r>
-      <w:hyperlink w:history="true" r:id="R31870553fe734ec2">
+      <w:hyperlink w:history="true" r:id="Rc6ec224a83ec4d51">
         <w:r>
           <w:rPr>
             <w:rStyle w:val="Hyperlink"/>
@@ -4517,7 +4517,7 @@
         </w:rPr>
         <w:t xml:space="preserve">Position:</w:t>
       </w:r>
-      <w:hyperlink w:history="true" r:id="R749e4632c7c440e1">
+      <w:hyperlink w:history="true" r:id="R8cd6e4fad2ab44a5">
         <w:r>
           <w:rPr>
             <w:rStyle w:val="Hyperlink"/>
@@ -4548,7 +4548,7 @@
         </w:rPr>
         <w:t xml:space="preserve">Position:</w:t>
       </w:r>
-      <w:hyperlink w:history="true" r:id="R1fed3293b4ae4bd9">
+      <w:hyperlink w:history="true" r:id="R6aae37ab0daf4e27">
         <w:r>
           <w:rPr>
             <w:rStyle w:val="Hyperlink"/>
@@ -4579,7 +4579,7 @@
         </w:rPr>
         <w:t xml:space="preserve">Position:</w:t>
       </w:r>
-      <w:hyperlink w:history="true" r:id="Rbe159a594c014198">
+      <w:hyperlink w:history="true" r:id="Rcc33b1f655ca413f">
         <w:r>
           <w:rPr>
             <w:rStyle w:val="Hyperlink"/>
@@ -4610,7 +4610,7 @@
         </w:rPr>
         <w:t xml:space="preserve">Position:</w:t>
       </w:r>
-      <w:hyperlink w:history="true" r:id="R3db20e712fb641a3">
+      <w:hyperlink w:history="true" r:id="R8f96f09b25194f31">
         <w:r>
           <w:rPr>
             <w:rStyle w:val="Hyperlink"/>
@@ -4641,7 +4641,7 @@
         </w:rPr>
         <w:t xml:space="preserve">Position:</w:t>
       </w:r>
-      <w:hyperlink w:history="true" r:id="Rd93216b9ba994729">
+      <w:hyperlink w:history="true" r:id="Rd4df5425dcdc466d">
         <w:r>
           <w:rPr>
             <w:rStyle w:val="Hyperlink"/>
@@ -4672,7 +4672,7 @@
         </w:rPr>
         <w:t xml:space="preserve">Position:</w:t>
       </w:r>
-      <w:hyperlink w:history="true" r:id="Rd3767095b8984800">
+      <w:hyperlink w:history="true" r:id="R7b833b6b95c1487a">
         <w:r>
           <w:rPr>
             <w:rStyle w:val="Hyperlink"/>
@@ -4703,7 +4703,7 @@
         </w:rPr>
         <w:t xml:space="preserve">Position:</w:t>
       </w:r>
-      <w:hyperlink w:history="true" r:id="R6fdf84128bda47fd">
+      <w:hyperlink w:history="true" r:id="R1bcbf2c451714a8b">
         <w:r>
           <w:rPr>
             <w:rStyle w:val="Hyperlink"/>
@@ -4734,7 +4734,7 @@
         </w:rPr>
         <w:t xml:space="preserve">Position:</w:t>
       </w:r>
-      <w:hyperlink w:history="true" r:id="Re3823555b4bd4ddb">
+      <w:hyperlink w:history="true" r:id="R4a286ec51e004a05">
         <w:r>
           <w:rPr>
             <w:rStyle w:val="Hyperlink"/>
@@ -4765,7 +4765,7 @@
         </w:rPr>
         <w:t xml:space="preserve">Position:</w:t>
       </w:r>
-      <w:hyperlink w:history="true" r:id="R5a803d028ba4405c">
+      <w:hyperlink w:history="true" r:id="R4671e71a9432469d">
         <w:r>
           <w:rPr>
             <w:rStyle w:val="Hyperlink"/>
@@ -4796,7 +4796,7 @@
         </w:rPr>
         <w:t xml:space="preserve">Position:</w:t>
       </w:r>
-      <w:hyperlink w:history="true" r:id="R9e754e95860b43c0">
+      <w:hyperlink w:history="true" r:id="Ra215357149e049a3">
         <w:r>
           <w:rPr>
             <w:rStyle w:val="Hyperlink"/>
@@ -4827,7 +4827,7 @@
         </w:rPr>
         <w:t xml:space="preserve">Position:</w:t>
       </w:r>
-      <w:hyperlink w:history="true" r:id="R6aea9a3fc6c84afb">
+      <w:hyperlink w:history="true" r:id="Rbf9b643d47344e7a">
         <w:r>
           <w:rPr>
             <w:rStyle w:val="Hyperlink"/>
@@ -4858,7 +4858,7 @@
         </w:rPr>
         <w:t xml:space="preserve">Position:</w:t>
       </w:r>
-      <w:hyperlink w:history="true" r:id="R32066991d62d4f23">
+      <w:hyperlink w:history="true" r:id="R43e4e07ca3d44999">
         <w:r>
           <w:rPr>
             <w:rStyle w:val="Hyperlink"/>
@@ -4889,7 +4889,7 @@
         </w:rPr>
         <w:t xml:space="preserve">Position:</w:t>
       </w:r>
-      <w:hyperlink w:history="true" r:id="R20b332ea59b34406">
+      <w:hyperlink w:history="true" r:id="R2955ac0e75264561">
         <w:r>
           <w:rPr>
             <w:rStyle w:val="Hyperlink"/>
@@ -4920,7 +4920,7 @@
         </w:rPr>
         <w:t xml:space="preserve">Position:</w:t>
       </w:r>
-      <w:hyperlink w:history="true" r:id="R56f00a0b23a2416f">
+      <w:hyperlink w:history="true" r:id="R49722293cdf645f1">
         <w:r>
           <w:rPr>
             <w:rStyle w:val="Hyperlink"/>
@@ -4951,7 +4951,7 @@
         </w:rPr>
         <w:t xml:space="preserve">Position:</w:t>
       </w:r>
-      <w:hyperlink w:history="true" r:id="Raad77911f2014ffe">
+      <w:hyperlink w:history="true" r:id="R32adbd3ecbd445ec">
         <w:r>
           <w:rPr>
             <w:rStyle w:val="Hyperlink"/>
@@ -4982,7 +4982,7 @@
         </w:rPr>
         <w:t xml:space="preserve">Position:</w:t>
       </w:r>
-      <w:hyperlink w:history="true" r:id="R48161126ed7f4ca3">
+      <w:hyperlink w:history="true" r:id="R3bc10075969f4788">
         <w:r>
           <w:rPr>
             <w:rStyle w:val="Hyperlink"/>
@@ -5013,7 +5013,7 @@
         </w:rPr>
         <w:t xml:space="preserve">Position:</w:t>
       </w:r>
-      <w:hyperlink w:history="true" r:id="R776ebf5609da4d4d">
+      <w:hyperlink w:history="true" r:id="Rc4f041941e6a4eb5">
         <w:r>
           <w:rPr>
             <w:rStyle w:val="Hyperlink"/>
@@ -5044,7 +5044,7 @@
         </w:rPr>
         <w:t xml:space="preserve">Position:</w:t>
       </w:r>
-      <w:hyperlink w:history="true" r:id="Re7b3f63f743242d1">
+      <w:hyperlink w:history="true" r:id="Rbdb885b510c145b2">
         <w:r>
           <w:rPr>
             <w:rStyle w:val="Hyperlink"/>
@@ -5075,7 +5075,7 @@
         </w:rPr>
         <w:t xml:space="preserve">Position:</w:t>
       </w:r>
-      <w:hyperlink w:history="true" r:id="Ra2468bf608654e62">
+      <w:hyperlink w:history="true" r:id="Rc6f9db4c96e04396">
         <w:r>
           <w:rPr>
             <w:rStyle w:val="Hyperlink"/>
@@ -5106,7 +5106,7 @@
         </w:rPr>
         <w:t xml:space="preserve">Position:</w:t>
       </w:r>
-      <w:hyperlink w:history="true" r:id="R4fa1b720f90e4103">
+      <w:hyperlink w:history="true" r:id="Ree92ced497234f86">
         <w:r>
           <w:rPr>
             <w:rStyle w:val="Hyperlink"/>
@@ -5137,7 +5137,7 @@
         </w:rPr>
         <w:t xml:space="preserve">Position:</w:t>
       </w:r>
-      <w:hyperlink w:history="true" r:id="R7d2030309f2847d6">
+      <w:hyperlink w:history="true" r:id="Rf1675ed278ff49d1">
         <w:r>
           <w:rPr>
             <w:rStyle w:val="Hyperlink"/>
@@ -5182,7 +5182,7 @@
         </w:rPr>
         <w:t xml:space="preserve">Position:</w:t>
       </w:r>
-      <w:hyperlink w:history="true" r:id="Reb41734f53db4c80">
+      <w:hyperlink w:history="true" r:id="Reaf5df1a72974cbc">
         <w:r>
           <w:rPr>
             <w:rStyle w:val="Hyperlink"/>
@@ -5213,7 +5213,7 @@
         </w:rPr>
         <w:t xml:space="preserve">Position:</w:t>
       </w:r>
-      <w:hyperlink w:history="true" r:id="Rde96b5d8f6914413">
+      <w:hyperlink w:history="true" r:id="R8fdcd70e0e4e46c6">
         <w:r>
           <w:rPr>
             <w:rStyle w:val="Hyperlink"/>
@@ -5244,7 +5244,7 @@
         </w:rPr>
         <w:t xml:space="preserve">Position:</w:t>
       </w:r>
-      <w:hyperlink w:history="true" r:id="R7e36f43eaf044767">
+      <w:hyperlink w:history="true" r:id="Re752b14f36a64fdf">
         <w:r>
           <w:rPr>
             <w:rStyle w:val="Hyperlink"/>
@@ -5275,7 +5275,7 @@
         </w:rPr>
         <w:t xml:space="preserve">Position:</w:t>
       </w:r>
-      <w:hyperlink w:history="true" r:id="Re67f0b3f08ce40b5">
+      <w:hyperlink w:history="true" r:id="R2b29e763dacc4fd2">
         <w:r>
           <w:rPr>
             <w:rStyle w:val="Hyperlink"/>
@@ -5306,7 +5306,7 @@
         </w:rPr>
         <w:t xml:space="preserve">Position:</w:t>
       </w:r>
-      <w:hyperlink w:history="true" r:id="Rc247ce49454a4ce1">
+      <w:hyperlink w:history="true" r:id="R84efbc3d131e4695">
         <w:r>
           <w:rPr>
             <w:rStyle w:val="Hyperlink"/>
@@ -5337,7 +5337,7 @@
         </w:rPr>
         <w:t xml:space="preserve">Position:</w:t>
       </w:r>
-      <w:hyperlink w:history="true" r:id="R47efcf91a8af4933">
+      <w:hyperlink w:history="true" r:id="Rc76b934ddf954ceb">
         <w:r>
           <w:rPr>
             <w:rStyle w:val="Hyperlink"/>

</xml_diff>

<commit_message>
Fixing broken report tests.
</commit_message>
<xml_diff>
--- a/eform-client/cypress/fixtures/2021-11-01T00_00_00.000Z_2022-04-01T00_00_00.000Z_report.docx
+++ b/eform-client/cypress/fixtures/2021-11-01T00_00_00.000Z_2022-04-01T00_00_00.000Z_report.docx
@@ -1180,7 +1180,7 @@
         </w:rPr>
         <w:t xml:space="preserve">Position:</w:t>
       </w:r>
-      <w:hyperlink w:history="true" r:id="R5254ad89117b4371">
+      <w:hyperlink w:history="true" r:id="R5ffa31f00e9945d6">
         <w:r>
           <w:rPr>
             <w:rStyle w:val="Hyperlink"/>
@@ -1211,7 +1211,7 @@
         </w:rPr>
         <w:t xml:space="preserve">Position:</w:t>
       </w:r>
-      <w:hyperlink w:history="true" r:id="Rbfdbaac7709d4e59">
+      <w:hyperlink w:history="true" r:id="R6b3b7a0fb64e4e58">
         <w:r>
           <w:rPr>
             <w:rStyle w:val="Hyperlink"/>
@@ -1242,7 +1242,7 @@
         </w:rPr>
         <w:t xml:space="preserve">Position:</w:t>
       </w:r>
-      <w:hyperlink w:history="true" r:id="Ra3c1c9ed9f4b4323">
+      <w:hyperlink w:history="true" r:id="R4e9ad0133c6b4269">
         <w:r>
           <w:rPr>
             <w:rStyle w:val="Hyperlink"/>
@@ -1273,7 +1273,7 @@
         </w:rPr>
         <w:t xml:space="preserve">Position:</w:t>
       </w:r>
-      <w:hyperlink w:history="true" r:id="R5fc9ac7573494c79">
+      <w:hyperlink w:history="true" r:id="Rc99e052518c54bba">
         <w:r>
           <w:rPr>
             <w:rStyle w:val="Hyperlink"/>
@@ -1304,7 +1304,7 @@
         </w:rPr>
         <w:t xml:space="preserve">Position:</w:t>
       </w:r>
-      <w:hyperlink w:history="true" r:id="R86fb5233d59541f9">
+      <w:hyperlink w:history="true" r:id="R157c246845a04f4f">
         <w:r>
           <w:rPr>
             <w:rStyle w:val="Hyperlink"/>
@@ -3697,7 +3697,7 @@
         </w:rPr>
         <w:t xml:space="preserve">Position:</w:t>
       </w:r>
-      <w:hyperlink w:history="true" r:id="Rc496744cd4634440">
+      <w:hyperlink w:history="true" r:id="R624625752fca43be">
         <w:r>
           <w:rPr>
             <w:rStyle w:val="Hyperlink"/>
@@ -3728,7 +3728,7 @@
         </w:rPr>
         <w:t xml:space="preserve">Position:</w:t>
       </w:r>
-      <w:hyperlink w:history="true" r:id="Raf04a148d0eb4bcd">
+      <w:hyperlink w:history="true" r:id="R8c4ccce333374f63">
         <w:r>
           <w:rPr>
             <w:rStyle w:val="Hyperlink"/>
@@ -3759,7 +3759,7 @@
         </w:rPr>
         <w:t xml:space="preserve">Position:</w:t>
       </w:r>
-      <w:hyperlink w:history="true" r:id="R75b59776bdab429f">
+      <w:hyperlink w:history="true" r:id="R5bdefb16e3d54c6e">
         <w:r>
           <w:rPr>
             <w:rStyle w:val="Hyperlink"/>
@@ -3790,7 +3790,7 @@
         </w:rPr>
         <w:t xml:space="preserve">Position:</w:t>
       </w:r>
-      <w:hyperlink w:history="true" r:id="R0c842cccfccb45e9">
+      <w:hyperlink w:history="true" r:id="R549c40a4eccd4ed4">
         <w:r>
           <w:rPr>
             <w:rStyle w:val="Hyperlink"/>
@@ -3821,7 +3821,7 @@
         </w:rPr>
         <w:t xml:space="preserve">Position:</w:t>
       </w:r>
-      <w:hyperlink w:history="true" r:id="Ra7c17986799e40c3">
+      <w:hyperlink w:history="true" r:id="Rfd27c820916f4770">
         <w:r>
           <w:rPr>
             <w:rStyle w:val="Hyperlink"/>
@@ -3852,7 +3852,7 @@
         </w:rPr>
         <w:t xml:space="preserve">Position:</w:t>
       </w:r>
-      <w:hyperlink w:history="true" r:id="R6bd39a792ad94224">
+      <w:hyperlink w:history="true" r:id="R69e4867f45f943dc">
         <w:r>
           <w:rPr>
             <w:rStyle w:val="Hyperlink"/>
@@ -3883,7 +3883,7 @@
         </w:rPr>
         <w:t xml:space="preserve">Position:</w:t>
       </w:r>
-      <w:hyperlink w:history="true" r:id="R5450158d851e4d5d">
+      <w:hyperlink w:history="true" r:id="R420e32e47ec04f26">
         <w:r>
           <w:rPr>
             <w:rStyle w:val="Hyperlink"/>
@@ -3914,7 +3914,7 @@
         </w:rPr>
         <w:t xml:space="preserve">Position:</w:t>
       </w:r>
-      <w:hyperlink w:history="true" r:id="R2771857ec70e4b5e">
+      <w:hyperlink w:history="true" r:id="R2f122f46c9644b8a">
         <w:r>
           <w:rPr>
             <w:rStyle w:val="Hyperlink"/>
@@ -3945,7 +3945,7 @@
         </w:rPr>
         <w:t xml:space="preserve">Position:</w:t>
       </w:r>
-      <w:hyperlink w:history="true" r:id="R190719a5dc4d4626">
+      <w:hyperlink w:history="true" r:id="Rb7e71e9282fb4c00">
         <w:r>
           <w:rPr>
             <w:rStyle w:val="Hyperlink"/>
@@ -3976,7 +3976,7 @@
         </w:rPr>
         <w:t xml:space="preserve">Position:</w:t>
       </w:r>
-      <w:hyperlink w:history="true" r:id="Rf5fd1bf016c84623">
+      <w:hyperlink w:history="true" r:id="R912b28c95daf4a34">
         <w:r>
           <w:rPr>
             <w:rStyle w:val="Hyperlink"/>
@@ -4007,7 +4007,7 @@
         </w:rPr>
         <w:t xml:space="preserve">Position:</w:t>
       </w:r>
-      <w:hyperlink w:history="true" r:id="R531a0005cea6423c">
+      <w:hyperlink w:history="true" r:id="R61aa9deb2fba42a0">
         <w:r>
           <w:rPr>
             <w:rStyle w:val="Hyperlink"/>
@@ -4038,7 +4038,7 @@
         </w:rPr>
         <w:t xml:space="preserve">Position:</w:t>
       </w:r>
-      <w:hyperlink w:history="true" r:id="R3572ca8be9224f40">
+      <w:hyperlink w:history="true" r:id="R8b125071c9fc4884">
         <w:r>
           <w:rPr>
             <w:rStyle w:val="Hyperlink"/>
@@ -4069,7 +4069,7 @@
         </w:rPr>
         <w:t xml:space="preserve">Position:</w:t>
       </w:r>
-      <w:hyperlink w:history="true" r:id="Rce08abe189c84a2e">
+      <w:hyperlink w:history="true" r:id="Rf6abc321a7744bec">
         <w:r>
           <w:rPr>
             <w:rStyle w:val="Hyperlink"/>
@@ -4100,7 +4100,7 @@
         </w:rPr>
         <w:t xml:space="preserve">Position:</w:t>
       </w:r>
-      <w:hyperlink w:history="true" r:id="R50b6da8179144d97">
+      <w:hyperlink w:history="true" r:id="R1cf2ce0a2b534119">
         <w:r>
           <w:rPr>
             <w:rStyle w:val="Hyperlink"/>
@@ -4131,7 +4131,7 @@
         </w:rPr>
         <w:t xml:space="preserve">Position:</w:t>
       </w:r>
-      <w:hyperlink w:history="true" r:id="R0bb293af27c740f7">
+      <w:hyperlink w:history="true" r:id="R934e937f56ce4d80">
         <w:r>
           <w:rPr>
             <w:rStyle w:val="Hyperlink"/>
@@ -4162,7 +4162,7 @@
         </w:rPr>
         <w:t xml:space="preserve">Position:</w:t>
       </w:r>
-      <w:hyperlink w:history="true" r:id="R7f975678407a44a0">
+      <w:hyperlink w:history="true" r:id="R8983f0fd3a294094">
         <w:r>
           <w:rPr>
             <w:rStyle w:val="Hyperlink"/>
@@ -4193,7 +4193,7 @@
         </w:rPr>
         <w:t xml:space="preserve">Position:</w:t>
       </w:r>
-      <w:hyperlink w:history="true" r:id="R009a43d3b8e340da">
+      <w:hyperlink w:history="true" r:id="R9bfbab74ce78403d">
         <w:r>
           <w:rPr>
             <w:rStyle w:val="Hyperlink"/>
@@ -4224,7 +4224,7 @@
         </w:rPr>
         <w:t xml:space="preserve">Position:</w:t>
       </w:r>
-      <w:hyperlink w:history="true" r:id="R71ad539443ae43d4">
+      <w:hyperlink w:history="true" r:id="R0ed33de042464b12">
         <w:r>
           <w:rPr>
             <w:rStyle w:val="Hyperlink"/>
@@ -4255,7 +4255,7 @@
         </w:rPr>
         <w:t xml:space="preserve">Position:</w:t>
       </w:r>
-      <w:hyperlink w:history="true" r:id="R98ede2a4599d4062">
+      <w:hyperlink w:history="true" r:id="Rb142250005b64047">
         <w:r>
           <w:rPr>
             <w:rStyle w:val="Hyperlink"/>
@@ -4300,7 +4300,7 @@
         </w:rPr>
         <w:t xml:space="preserve">Position:</w:t>
       </w:r>
-      <w:hyperlink w:history="true" r:id="R170a09c0f6ff4e54">
+      <w:hyperlink w:history="true" r:id="Rc75aa20b40314d37">
         <w:r>
           <w:rPr>
             <w:rStyle w:val="Hyperlink"/>
@@ -4331,7 +4331,7 @@
         </w:rPr>
         <w:t xml:space="preserve">Position:</w:t>
       </w:r>
-      <w:hyperlink w:history="true" r:id="R49282388f396452e">
+      <w:hyperlink w:history="true" r:id="Rb2d66628f83b4789">
         <w:r>
           <w:rPr>
             <w:rStyle w:val="Hyperlink"/>
@@ -4362,7 +4362,7 @@
         </w:rPr>
         <w:t xml:space="preserve">Position:</w:t>
       </w:r>
-      <w:hyperlink w:history="true" r:id="R7b7df3733fcf47f3">
+      <w:hyperlink w:history="true" r:id="R3fdfdd7d5761475e">
         <w:r>
           <w:rPr>
             <w:rStyle w:val="Hyperlink"/>
@@ -4393,7 +4393,7 @@
         </w:rPr>
         <w:t xml:space="preserve">Position:</w:t>
       </w:r>
-      <w:hyperlink w:history="true" r:id="R866715f621a84d0e">
+      <w:hyperlink w:history="true" r:id="R2c2b30fa78c140ba">
         <w:r>
           <w:rPr>
             <w:rStyle w:val="Hyperlink"/>
@@ -4424,7 +4424,7 @@
         </w:rPr>
         <w:t xml:space="preserve">Position:</w:t>
       </w:r>
-      <w:hyperlink w:history="true" r:id="R35d2c66f9a9047c4">
+      <w:hyperlink w:history="true" r:id="R88be461a0b4d444e">
         <w:r>
           <w:rPr>
             <w:rStyle w:val="Hyperlink"/>
@@ -4455,7 +4455,7 @@
         </w:rPr>
         <w:t xml:space="preserve">Position:</w:t>
       </w:r>
-      <w:hyperlink w:history="true" r:id="Ra8d1795a84ef454b">
+      <w:hyperlink w:history="true" r:id="Rc7a62ba4b615400e">
         <w:r>
           <w:rPr>
             <w:rStyle w:val="Hyperlink"/>
@@ -4486,7 +4486,7 @@
         </w:rPr>
         <w:t xml:space="preserve">Position:</w:t>
       </w:r>
-      <w:hyperlink w:history="true" r:id="Rc6ec224a83ec4d51">
+      <w:hyperlink w:history="true" r:id="R8b53aec25e654524">
         <w:r>
           <w:rPr>
             <w:rStyle w:val="Hyperlink"/>
@@ -4517,7 +4517,7 @@
         </w:rPr>
         <w:t xml:space="preserve">Position:</w:t>
       </w:r>
-      <w:hyperlink w:history="true" r:id="R8cd6e4fad2ab44a5">
+      <w:hyperlink w:history="true" r:id="R9a81874c696b4c7c">
         <w:r>
           <w:rPr>
             <w:rStyle w:val="Hyperlink"/>
@@ -4548,7 +4548,7 @@
         </w:rPr>
         <w:t xml:space="preserve">Position:</w:t>
       </w:r>
-      <w:hyperlink w:history="true" r:id="R6aae37ab0daf4e27">
+      <w:hyperlink w:history="true" r:id="R7f588cc1b72a4fe8">
         <w:r>
           <w:rPr>
             <w:rStyle w:val="Hyperlink"/>
@@ -4579,7 +4579,7 @@
         </w:rPr>
         <w:t xml:space="preserve">Position:</w:t>
       </w:r>
-      <w:hyperlink w:history="true" r:id="Rcc33b1f655ca413f">
+      <w:hyperlink w:history="true" r:id="R224663b57f5c482a">
         <w:r>
           <w:rPr>
             <w:rStyle w:val="Hyperlink"/>
@@ -4610,7 +4610,7 @@
         </w:rPr>
         <w:t xml:space="preserve">Position:</w:t>
       </w:r>
-      <w:hyperlink w:history="true" r:id="R8f96f09b25194f31">
+      <w:hyperlink w:history="true" r:id="R7c64c875f02941a5">
         <w:r>
           <w:rPr>
             <w:rStyle w:val="Hyperlink"/>
@@ -4641,7 +4641,7 @@
         </w:rPr>
         <w:t xml:space="preserve">Position:</w:t>
       </w:r>
-      <w:hyperlink w:history="true" r:id="Rd4df5425dcdc466d">
+      <w:hyperlink w:history="true" r:id="R59e93694ae384747">
         <w:r>
           <w:rPr>
             <w:rStyle w:val="Hyperlink"/>
@@ -4672,7 +4672,7 @@
         </w:rPr>
         <w:t xml:space="preserve">Position:</w:t>
       </w:r>
-      <w:hyperlink w:history="true" r:id="R7b833b6b95c1487a">
+      <w:hyperlink w:history="true" r:id="R96498ee7e880463f">
         <w:r>
           <w:rPr>
             <w:rStyle w:val="Hyperlink"/>
@@ -4703,7 +4703,7 @@
         </w:rPr>
         <w:t xml:space="preserve">Position:</w:t>
       </w:r>
-      <w:hyperlink w:history="true" r:id="R1bcbf2c451714a8b">
+      <w:hyperlink w:history="true" r:id="R7d1dba00ba1c4b99">
         <w:r>
           <w:rPr>
             <w:rStyle w:val="Hyperlink"/>
@@ -4734,7 +4734,7 @@
         </w:rPr>
         <w:t xml:space="preserve">Position:</w:t>
       </w:r>
-      <w:hyperlink w:history="true" r:id="R4a286ec51e004a05">
+      <w:hyperlink w:history="true" r:id="R6968078f63444e48">
         <w:r>
           <w:rPr>
             <w:rStyle w:val="Hyperlink"/>
@@ -4765,7 +4765,7 @@
         </w:rPr>
         <w:t xml:space="preserve">Position:</w:t>
       </w:r>
-      <w:hyperlink w:history="true" r:id="R4671e71a9432469d">
+      <w:hyperlink w:history="true" r:id="Re5338971603c4034">
         <w:r>
           <w:rPr>
             <w:rStyle w:val="Hyperlink"/>
@@ -4796,7 +4796,7 @@
         </w:rPr>
         <w:t xml:space="preserve">Position:</w:t>
       </w:r>
-      <w:hyperlink w:history="true" r:id="Ra215357149e049a3">
+      <w:hyperlink w:history="true" r:id="R30c6a252b131447a">
         <w:r>
           <w:rPr>
             <w:rStyle w:val="Hyperlink"/>
@@ -4827,7 +4827,7 @@
         </w:rPr>
         <w:t xml:space="preserve">Position:</w:t>
       </w:r>
-      <w:hyperlink w:history="true" r:id="Rbf9b643d47344e7a">
+      <w:hyperlink w:history="true" r:id="Rfffa546cefa54af6">
         <w:r>
           <w:rPr>
             <w:rStyle w:val="Hyperlink"/>
@@ -4858,7 +4858,7 @@
         </w:rPr>
         <w:t xml:space="preserve">Position:</w:t>
       </w:r>
-      <w:hyperlink w:history="true" r:id="R43e4e07ca3d44999">
+      <w:hyperlink w:history="true" r:id="Rb89d825ce4054f92">
         <w:r>
           <w:rPr>
             <w:rStyle w:val="Hyperlink"/>
@@ -4889,7 +4889,7 @@
         </w:rPr>
         <w:t xml:space="preserve">Position:</w:t>
       </w:r>
-      <w:hyperlink w:history="true" r:id="R2955ac0e75264561">
+      <w:hyperlink w:history="true" r:id="R12e1b1f4bd064f7c">
         <w:r>
           <w:rPr>
             <w:rStyle w:val="Hyperlink"/>
@@ -4920,7 +4920,7 @@
         </w:rPr>
         <w:t xml:space="preserve">Position:</w:t>
       </w:r>
-      <w:hyperlink w:history="true" r:id="R49722293cdf645f1">
+      <w:hyperlink w:history="true" r:id="Rcc824b9922944d87">
         <w:r>
           <w:rPr>
             <w:rStyle w:val="Hyperlink"/>
@@ -4951,7 +4951,7 @@
         </w:rPr>
         <w:t xml:space="preserve">Position:</w:t>
       </w:r>
-      <w:hyperlink w:history="true" r:id="R32adbd3ecbd445ec">
+      <w:hyperlink w:history="true" r:id="Ra0b5ef42c71a4396">
         <w:r>
           <w:rPr>
             <w:rStyle w:val="Hyperlink"/>
@@ -4982,7 +4982,7 @@
         </w:rPr>
         <w:t xml:space="preserve">Position:</w:t>
       </w:r>
-      <w:hyperlink w:history="true" r:id="R3bc10075969f4788">
+      <w:hyperlink w:history="true" r:id="R3d90f7c33717488d">
         <w:r>
           <w:rPr>
             <w:rStyle w:val="Hyperlink"/>
@@ -5013,7 +5013,7 @@
         </w:rPr>
         <w:t xml:space="preserve">Position:</w:t>
       </w:r>
-      <w:hyperlink w:history="true" r:id="Rc4f041941e6a4eb5">
+      <w:hyperlink w:history="true" r:id="R80269210eb754b80">
         <w:r>
           <w:rPr>
             <w:rStyle w:val="Hyperlink"/>
@@ -5044,7 +5044,7 @@
         </w:rPr>
         <w:t xml:space="preserve">Position:</w:t>
       </w:r>
-      <w:hyperlink w:history="true" r:id="Rbdb885b510c145b2">
+      <w:hyperlink w:history="true" r:id="R820e5e9b91d74920">
         <w:r>
           <w:rPr>
             <w:rStyle w:val="Hyperlink"/>
@@ -5075,7 +5075,7 @@
         </w:rPr>
         <w:t xml:space="preserve">Position:</w:t>
       </w:r>
-      <w:hyperlink w:history="true" r:id="Rc6f9db4c96e04396">
+      <w:hyperlink w:history="true" r:id="R1c30f158d73f4d6f">
         <w:r>
           <w:rPr>
             <w:rStyle w:val="Hyperlink"/>
@@ -5106,7 +5106,7 @@
         </w:rPr>
         <w:t xml:space="preserve">Position:</w:t>
       </w:r>
-      <w:hyperlink w:history="true" r:id="Ree92ced497234f86">
+      <w:hyperlink w:history="true" r:id="R8294812806a3408a">
         <w:r>
           <w:rPr>
             <w:rStyle w:val="Hyperlink"/>
@@ -5137,7 +5137,7 @@
         </w:rPr>
         <w:t xml:space="preserve">Position:</w:t>
       </w:r>
-      <w:hyperlink w:history="true" r:id="Rf1675ed278ff49d1">
+      <w:hyperlink w:history="true" r:id="R5cfcdbcd89cd4f0a">
         <w:r>
           <w:rPr>
             <w:rStyle w:val="Hyperlink"/>
@@ -5182,7 +5182,7 @@
         </w:rPr>
         <w:t xml:space="preserve">Position:</w:t>
       </w:r>
-      <w:hyperlink w:history="true" r:id="Reaf5df1a72974cbc">
+      <w:hyperlink w:history="true" r:id="R093b6a5305f64f80">
         <w:r>
           <w:rPr>
             <w:rStyle w:val="Hyperlink"/>
@@ -5213,7 +5213,7 @@
         </w:rPr>
         <w:t xml:space="preserve">Position:</w:t>
       </w:r>
-      <w:hyperlink w:history="true" r:id="R8fdcd70e0e4e46c6">
+      <w:hyperlink w:history="true" r:id="Re6c166f5261540b4">
         <w:r>
           <w:rPr>
             <w:rStyle w:val="Hyperlink"/>
@@ -5244,7 +5244,7 @@
         </w:rPr>
         <w:t xml:space="preserve">Position:</w:t>
       </w:r>
-      <w:hyperlink w:history="true" r:id="Re752b14f36a64fdf">
+      <w:hyperlink w:history="true" r:id="R6eb2510f785e498e">
         <w:r>
           <w:rPr>
             <w:rStyle w:val="Hyperlink"/>
@@ -5275,7 +5275,7 @@
         </w:rPr>
         <w:t xml:space="preserve">Position:</w:t>
       </w:r>
-      <w:hyperlink w:history="true" r:id="R2b29e763dacc4fd2">
+      <w:hyperlink w:history="true" r:id="R870917a81aff4c70">
         <w:r>
           <w:rPr>
             <w:rStyle w:val="Hyperlink"/>
@@ -5306,7 +5306,7 @@
         </w:rPr>
         <w:t xml:space="preserve">Position:</w:t>
       </w:r>
-      <w:hyperlink w:history="true" r:id="R84efbc3d131e4695">
+      <w:hyperlink w:history="true" r:id="R8f73c5d2b5434cdf">
         <w:r>
           <w:rPr>
             <w:rStyle w:val="Hyperlink"/>
@@ -5337,7 +5337,7 @@
         </w:rPr>
         <w:t xml:space="preserve">Position:</w:t>
       </w:r>
-      <w:hyperlink w:history="true" r:id="Rc76b934ddf954ceb">
+      <w:hyperlink w:history="true" r:id="R738387c8d1514d46">
         <w:r>
           <w:rPr>
             <w:rStyle w:val="Hyperlink"/>

</xml_diff>